<commit_message>
:books: Refências atualizadas pelo padrão ABNT
</commit_message>
<xml_diff>
--- a/.1 Documentação/LDDM_FZS_022024_Sias_V8.docx
+++ b/.1 Documentação/LDDM_FZS_022024_Sias_V8.docx
@@ -3402,13 +3402,7 @@
         <w:rPr>
           <w:noProof/>
         </w:rPr>
-        <w:t>5</w:t>
-      </w:r>
-      <w:r>
-        <w:rPr>
-          <w:noProof/>
-        </w:rPr>
-        <w:t>6</w:t>
+        <w:t>56</w:t>
       </w:r>
       <w:r>
         <w:rPr>
@@ -4824,7 +4818,7 @@
           <w:r>
             <w:fldChar w:fldCharType="separate"/>
           </w:r>
-          <w:hyperlink w:anchor="_Toc180924461" w:history="1">
+          <w:hyperlink w:anchor="_Toc180943394" w:history="1">
             <w:r>
               <w:rPr>
                 <w:rStyle w:val="Hyperlink"/>
@@ -4851,7 +4845,7 @@
                 <w:noProof/>
                 <w:webHidden/>
               </w:rPr>
-              <w:instrText xml:space="preserve"> PAGEREF _Toc180924461 \h </w:instrText>
+              <w:instrText xml:space="preserve"> PAGEREF _Toc180943394 \h </w:instrText>
             </w:r>
             <w:r>
               <w:rPr>
@@ -4894,7 +4888,7 @@
               <w14:ligatures w14:val="standardContextual"/>
             </w:rPr>
           </w:pPr>
-          <w:hyperlink w:anchor="_Toc180924462" w:history="1">
+          <w:hyperlink w:anchor="_Toc180943395" w:history="1">
             <w:r>
               <w:rPr>
                 <w:rStyle w:val="Hyperlink"/>
@@ -4939,7 +4933,7 @@
                 <w:noProof/>
                 <w:webHidden/>
               </w:rPr>
-              <w:instrText xml:space="preserve"> PAGEREF _Toc180924462 \h </w:instrText>
+              <w:instrText xml:space="preserve"> PAGEREF _Toc180943395 \h </w:instrText>
             </w:r>
             <w:r>
               <w:rPr>
@@ -4982,7 +4976,7 @@
               <w14:ligatures w14:val="standardContextual"/>
             </w:rPr>
           </w:pPr>
-          <w:hyperlink w:anchor="_Toc180924463" w:history="1">
+          <w:hyperlink w:anchor="_Toc180943396" w:history="1">
             <w:r>
               <w:rPr>
                 <w:rStyle w:val="Hyperlink"/>
@@ -5009,7 +5003,7 @@
                 <w:noProof/>
                 <w:webHidden/>
               </w:rPr>
-              <w:instrText xml:space="preserve"> PAGEREF _Toc180924463 \h </w:instrText>
+              <w:instrText xml:space="preserve"> PAGEREF _Toc180943396 \h </w:instrText>
             </w:r>
             <w:r>
               <w:rPr>
@@ -5052,7 +5046,7 @@
               <w14:ligatures w14:val="standardContextual"/>
             </w:rPr>
           </w:pPr>
-          <w:hyperlink w:anchor="_Toc180924464" w:history="1">
+          <w:hyperlink w:anchor="_Toc180943397" w:history="1">
             <w:r>
               <w:rPr>
                 <w:rStyle w:val="Hyperlink"/>
@@ -5079,7 +5073,7 @@
                 <w:noProof/>
                 <w:webHidden/>
               </w:rPr>
-              <w:instrText xml:space="preserve"> PAGEREF _Toc180924464 \h </w:instrText>
+              <w:instrText xml:space="preserve"> PAGEREF _Toc180943397 \h </w:instrText>
             </w:r>
             <w:r>
               <w:rPr>
@@ -5122,7 +5116,7 @@
               <w14:ligatures w14:val="standardContextual"/>
             </w:rPr>
           </w:pPr>
-          <w:hyperlink w:anchor="_Toc180924465" w:history="1">
+          <w:hyperlink w:anchor="_Toc180943398" w:history="1">
             <w:r>
               <w:rPr>
                 <w:rStyle w:val="Hyperlink"/>
@@ -5167,7 +5161,7 @@
                 <w:noProof/>
                 <w:webHidden/>
               </w:rPr>
-              <w:instrText xml:space="preserve"> PAGEREF _Toc180924465 \h </w:instrText>
+              <w:instrText xml:space="preserve"> PAGEREF _Toc180943398 \h </w:instrText>
             </w:r>
             <w:r>
               <w:rPr>
@@ -5210,7 +5204,7 @@
               <w14:ligatures w14:val="standardContextual"/>
             </w:rPr>
           </w:pPr>
-          <w:hyperlink w:anchor="_Toc180924466" w:history="1">
+          <w:hyperlink w:anchor="_Toc180943399" w:history="1">
             <w:r>
               <w:rPr>
                 <w:rStyle w:val="Hyperlink"/>
@@ -5255,7 +5249,7 @@
                 <w:noProof/>
                 <w:webHidden/>
               </w:rPr>
-              <w:instrText xml:space="preserve"> PAGEREF _Toc180924466 \h </w:instrText>
+              <w:instrText xml:space="preserve"> PAGEREF _Toc180943399 \h </w:instrText>
             </w:r>
             <w:r>
               <w:rPr>
@@ -5298,7 +5292,7 @@
               <w14:ligatures w14:val="standardContextual"/>
             </w:rPr>
           </w:pPr>
-          <w:hyperlink w:anchor="_Toc180924467" w:history="1">
+          <w:hyperlink w:anchor="_Toc180943400" w:history="1">
             <w:r>
               <w:rPr>
                 <w:rStyle w:val="Hyperlink"/>
@@ -5325,7 +5319,7 @@
                 <w:noProof/>
                 <w:webHidden/>
               </w:rPr>
-              <w:instrText xml:space="preserve"> PAGEREF _Toc180924467 \h </w:instrText>
+              <w:instrText xml:space="preserve"> PAGEREF _Toc180943400 \h </w:instrText>
             </w:r>
             <w:r>
               <w:rPr>
@@ -5368,7 +5362,7 @@
               <w14:ligatures w14:val="standardContextual"/>
             </w:rPr>
           </w:pPr>
-          <w:hyperlink w:anchor="_Toc180924468" w:history="1">
+          <w:hyperlink w:anchor="_Toc180943401" w:history="1">
             <w:r>
               <w:rPr>
                 <w:rStyle w:val="Hyperlink"/>
@@ -5395,7 +5389,7 @@
                 <w:noProof/>
                 <w:webHidden/>
               </w:rPr>
-              <w:instrText xml:space="preserve"> PAGEREF _Toc180924468 \h </w:instrText>
+              <w:instrText xml:space="preserve"> PAGEREF _Toc180943401 \h </w:instrText>
             </w:r>
             <w:r>
               <w:rPr>
@@ -5438,7 +5432,7 @@
               <w14:ligatures w14:val="standardContextual"/>
             </w:rPr>
           </w:pPr>
-          <w:hyperlink w:anchor="_Toc180924469" w:history="1">
+          <w:hyperlink w:anchor="_Toc180943402" w:history="1">
             <w:r>
               <w:rPr>
                 <w:rStyle w:val="Hyperlink"/>
@@ -5465,7 +5459,7 @@
                 <w:noProof/>
                 <w:webHidden/>
               </w:rPr>
-              <w:instrText xml:space="preserve"> PAGEREF _Toc180924469 \h </w:instrText>
+              <w:instrText xml:space="preserve"> PAGEREF _Toc180943402 \h </w:instrText>
             </w:r>
             <w:r>
               <w:rPr>
@@ -5508,7 +5502,7 @@
               <w14:ligatures w14:val="standardContextual"/>
             </w:rPr>
           </w:pPr>
-          <w:hyperlink w:anchor="_Toc180924470" w:history="1">
+          <w:hyperlink w:anchor="_Toc180943403" w:history="1">
             <w:r>
               <w:rPr>
                 <w:rStyle w:val="Hyperlink"/>
@@ -5553,7 +5547,7 @@
                 <w:noProof/>
                 <w:webHidden/>
               </w:rPr>
-              <w:instrText xml:space="preserve"> PAGEREF _Toc180924470 \h </w:instrText>
+              <w:instrText xml:space="preserve"> PAGEREF _Toc180943403 \h </w:instrText>
             </w:r>
             <w:r>
               <w:rPr>
@@ -5596,7 +5590,7 @@
               <w14:ligatures w14:val="standardContextual"/>
             </w:rPr>
           </w:pPr>
-          <w:hyperlink w:anchor="_Toc180924471" w:history="1">
+          <w:hyperlink w:anchor="_Toc180943404" w:history="1">
             <w:r>
               <w:rPr>
                 <w:rStyle w:val="Hyperlink"/>
@@ -5641,7 +5635,7 @@
                 <w:noProof/>
                 <w:webHidden/>
               </w:rPr>
-              <w:instrText xml:space="preserve"> PAGEREF _Toc180924471 \h </w:instrText>
+              <w:instrText xml:space="preserve"> PAGEREF _Toc180943404 \h </w:instrText>
             </w:r>
             <w:r>
               <w:rPr>
@@ -5684,7 +5678,7 @@
               <w14:ligatures w14:val="standardContextual"/>
             </w:rPr>
           </w:pPr>
-          <w:hyperlink w:anchor="_Toc180924472" w:history="1">
+          <w:hyperlink w:anchor="_Toc180943405" w:history="1">
             <w:r>
               <w:rPr>
                 <w:rStyle w:val="Hyperlink"/>
@@ -5729,7 +5723,7 @@
                 <w:noProof/>
                 <w:webHidden/>
               </w:rPr>
-              <w:instrText xml:space="preserve"> PAGEREF _Toc180924472 \h </w:instrText>
+              <w:instrText xml:space="preserve"> PAGEREF _Toc180943405 \h </w:instrText>
             </w:r>
             <w:r>
               <w:rPr>
@@ -5772,7 +5766,7 @@
               <w14:ligatures w14:val="standardContextual"/>
             </w:rPr>
           </w:pPr>
-          <w:hyperlink w:anchor="_Toc180924473" w:history="1">
+          <w:hyperlink w:anchor="_Toc180943406" w:history="1">
             <w:r>
               <w:rPr>
                 <w:rStyle w:val="Hyperlink"/>
@@ -5817,7 +5811,7 @@
                 <w:noProof/>
                 <w:webHidden/>
               </w:rPr>
-              <w:instrText xml:space="preserve"> PAGEREF _Toc180924473 \h </w:instrText>
+              <w:instrText xml:space="preserve"> PAGEREF _Toc180943406 \h </w:instrText>
             </w:r>
             <w:r>
               <w:rPr>
@@ -5860,7 +5854,7 @@
               <w14:ligatures w14:val="standardContextual"/>
             </w:rPr>
           </w:pPr>
-          <w:hyperlink w:anchor="_Toc180924474" w:history="1">
+          <w:hyperlink w:anchor="_Toc180943407" w:history="1">
             <w:r>
               <w:rPr>
                 <w:rStyle w:val="Hyperlink"/>
@@ -5905,7 +5899,7 @@
                 <w:noProof/>
                 <w:webHidden/>
               </w:rPr>
-              <w:instrText xml:space="preserve"> PAGEREF _Toc180924474 \h </w:instrText>
+              <w:instrText xml:space="preserve"> PAGEREF _Toc180943407 \h </w:instrText>
             </w:r>
             <w:r>
               <w:rPr>
@@ -5948,7 +5942,7 @@
               <w14:ligatures w14:val="standardContextual"/>
             </w:rPr>
           </w:pPr>
-          <w:hyperlink w:anchor="_Toc180924475" w:history="1">
+          <w:hyperlink w:anchor="_Toc180943408" w:history="1">
             <w:r>
               <w:rPr>
                 <w:rStyle w:val="Hyperlink"/>
@@ -5993,7 +5987,7 @@
                 <w:noProof/>
                 <w:webHidden/>
               </w:rPr>
-              <w:instrText xml:space="preserve"> PAGEREF _Toc180924475 \h </w:instrText>
+              <w:instrText xml:space="preserve"> PAGEREF _Toc180943408 \h </w:instrText>
             </w:r>
             <w:r>
               <w:rPr>
@@ -6036,7 +6030,7 @@
               <w14:ligatures w14:val="standardContextual"/>
             </w:rPr>
           </w:pPr>
-          <w:hyperlink w:anchor="_Toc180924476" w:history="1">
+          <w:hyperlink w:anchor="_Toc180943409" w:history="1">
             <w:r>
               <w:rPr>
                 <w:rStyle w:val="Hyperlink"/>
@@ -6081,7 +6075,7 @@
                 <w:noProof/>
                 <w:webHidden/>
               </w:rPr>
-              <w:instrText xml:space="preserve"> PAGEREF _Toc180924476 \h </w:instrText>
+              <w:instrText xml:space="preserve"> PAGEREF _Toc180943409 \h </w:instrText>
             </w:r>
             <w:r>
               <w:rPr>
@@ -6124,7 +6118,7 @@
               <w14:ligatures w14:val="standardContextual"/>
             </w:rPr>
           </w:pPr>
-          <w:hyperlink w:anchor="_Toc180924477" w:history="1">
+          <w:hyperlink w:anchor="_Toc180943410" w:history="1">
             <w:r>
               <w:rPr>
                 <w:rStyle w:val="Hyperlink"/>
@@ -6169,7 +6163,7 @@
                 <w:noProof/>
                 <w:webHidden/>
               </w:rPr>
-              <w:instrText xml:space="preserve"> PAGEREF _Toc180924477 \h </w:instrText>
+              <w:instrText xml:space="preserve"> PAGEREF _Toc180943410 \h </w:instrText>
             </w:r>
             <w:r>
               <w:rPr>
@@ -6212,7 +6206,7 @@
               <w14:ligatures w14:val="standardContextual"/>
             </w:rPr>
           </w:pPr>
-          <w:hyperlink w:anchor="_Toc180924478" w:history="1">
+          <w:hyperlink w:anchor="_Toc180943411" w:history="1">
             <w:r>
               <w:rPr>
                 <w:rStyle w:val="Hyperlink"/>
@@ -6239,7 +6233,7 @@
                 <w:noProof/>
                 <w:webHidden/>
               </w:rPr>
-              <w:instrText xml:space="preserve"> PAGEREF _Toc180924478 \h </w:instrText>
+              <w:instrText xml:space="preserve"> PAGEREF _Toc180943411 \h </w:instrText>
             </w:r>
             <w:r>
               <w:rPr>
@@ -6282,7 +6276,7 @@
               <w14:ligatures w14:val="standardContextual"/>
             </w:rPr>
           </w:pPr>
-          <w:hyperlink w:anchor="_Toc180924479" w:history="1">
+          <w:hyperlink w:anchor="_Toc180943412" w:history="1">
             <w:r>
               <w:rPr>
                 <w:rStyle w:val="Hyperlink"/>
@@ -6309,7 +6303,7 @@
                 <w:noProof/>
                 <w:webHidden/>
               </w:rPr>
-              <w:instrText xml:space="preserve"> PAGEREF _Toc180924479 \h </w:instrText>
+              <w:instrText xml:space="preserve"> PAGEREF _Toc180943412 \h </w:instrText>
             </w:r>
             <w:r>
               <w:rPr>
@@ -6352,7 +6346,7 @@
               <w14:ligatures w14:val="standardContextual"/>
             </w:rPr>
           </w:pPr>
-          <w:hyperlink w:anchor="_Toc180924480" w:history="1">
+          <w:hyperlink w:anchor="_Toc180943413" w:history="1">
             <w:r>
               <w:rPr>
                 <w:rStyle w:val="Hyperlink"/>
@@ -6379,7 +6373,7 @@
                 <w:noProof/>
                 <w:webHidden/>
               </w:rPr>
-              <w:instrText xml:space="preserve"> PAGEREF _Toc180924480 \h </w:instrText>
+              <w:instrText xml:space="preserve"> PAGEREF _Toc180943413 \h </w:instrText>
             </w:r>
             <w:r>
               <w:rPr>
@@ -6422,7 +6416,7 @@
               <w14:ligatures w14:val="standardContextual"/>
             </w:rPr>
           </w:pPr>
-          <w:hyperlink w:anchor="_Toc180924481" w:history="1">
+          <w:hyperlink w:anchor="_Toc180943414" w:history="1">
             <w:r>
               <w:rPr>
                 <w:rStyle w:val="Hyperlink"/>
@@ -6449,7 +6443,7 @@
                 <w:noProof/>
                 <w:webHidden/>
               </w:rPr>
-              <w:instrText xml:space="preserve"> PAGEREF _Toc180924481 \h </w:instrText>
+              <w:instrText xml:space="preserve"> PAGEREF _Toc180943414 \h </w:instrText>
             </w:r>
             <w:r>
               <w:rPr>
@@ -6492,7 +6486,7 @@
               <w14:ligatures w14:val="standardContextual"/>
             </w:rPr>
           </w:pPr>
-          <w:hyperlink w:anchor="_Toc180924482" w:history="1">
+          <w:hyperlink w:anchor="_Toc180943415" w:history="1">
             <w:r>
               <w:rPr>
                 <w:rStyle w:val="Hyperlink"/>
@@ -6519,7 +6513,7 @@
                 <w:noProof/>
                 <w:webHidden/>
               </w:rPr>
-              <w:instrText xml:space="preserve"> PAGEREF _Toc180924482 \h </w:instrText>
+              <w:instrText xml:space="preserve"> PAGEREF _Toc180943415 \h </w:instrText>
             </w:r>
             <w:r>
               <w:rPr>
@@ -6562,7 +6556,7 @@
               <w14:ligatures w14:val="standardContextual"/>
             </w:rPr>
           </w:pPr>
-          <w:hyperlink w:anchor="_Toc180924483" w:history="1">
+          <w:hyperlink w:anchor="_Toc180943416" w:history="1">
             <w:r>
               <w:rPr>
                 <w:rStyle w:val="Hyperlink"/>
@@ -6607,7 +6601,7 @@
                 <w:noProof/>
                 <w:webHidden/>
               </w:rPr>
-              <w:instrText xml:space="preserve"> PAGEREF _Toc180924483 \h </w:instrText>
+              <w:instrText xml:space="preserve"> PAGEREF _Toc180943416 \h </w:instrText>
             </w:r>
             <w:r>
               <w:rPr>
@@ -6650,7 +6644,7 @@
               <w14:ligatures w14:val="standardContextual"/>
             </w:rPr>
           </w:pPr>
-          <w:hyperlink w:anchor="_Toc180924484" w:history="1">
+          <w:hyperlink w:anchor="_Toc180943417" w:history="1">
             <w:r>
               <w:rPr>
                 <w:rStyle w:val="Hyperlink"/>
@@ -6695,7 +6689,7 @@
                 <w:noProof/>
                 <w:webHidden/>
               </w:rPr>
-              <w:instrText xml:space="preserve"> PAGEREF _Toc180924484 \h </w:instrText>
+              <w:instrText xml:space="preserve"> PAGEREF _Toc180943417 \h </w:instrText>
             </w:r>
             <w:r>
               <w:rPr>
@@ -6738,7 +6732,7 @@
               <w14:ligatures w14:val="standardContextual"/>
             </w:rPr>
           </w:pPr>
-          <w:hyperlink w:anchor="_Toc180924485" w:history="1">
+          <w:hyperlink w:anchor="_Toc180943418" w:history="1">
             <w:r>
               <w:rPr>
                 <w:rStyle w:val="Hyperlink"/>
@@ -6783,7 +6777,7 @@
                 <w:noProof/>
                 <w:webHidden/>
               </w:rPr>
-              <w:instrText xml:space="preserve"> PAGEREF _Toc180924485 \h </w:instrText>
+              <w:instrText xml:space="preserve"> PAGEREF _Toc180943418 \h </w:instrText>
             </w:r>
             <w:r>
               <w:rPr>
@@ -6826,7 +6820,7 @@
               <w14:ligatures w14:val="standardContextual"/>
             </w:rPr>
           </w:pPr>
-          <w:hyperlink w:anchor="_Toc180924486" w:history="1">
+          <w:hyperlink w:anchor="_Toc180943419" w:history="1">
             <w:r>
               <w:rPr>
                 <w:rStyle w:val="Hyperlink"/>
@@ -6871,7 +6865,7 @@
                 <w:noProof/>
                 <w:webHidden/>
               </w:rPr>
-              <w:instrText xml:space="preserve"> PAGEREF _Toc180924486 \h </w:instrText>
+              <w:instrText xml:space="preserve"> PAGEREF _Toc180943419 \h </w:instrText>
             </w:r>
             <w:r>
               <w:rPr>
@@ -6914,7 +6908,7 @@
               <w14:ligatures w14:val="standardContextual"/>
             </w:rPr>
           </w:pPr>
-          <w:hyperlink w:anchor="_Toc180924487" w:history="1">
+          <w:hyperlink w:anchor="_Toc180943420" w:history="1">
             <w:r>
               <w:rPr>
                 <w:rStyle w:val="Hyperlink"/>
@@ -6959,7 +6953,7 @@
                 <w:noProof/>
                 <w:webHidden/>
               </w:rPr>
-              <w:instrText xml:space="preserve"> PAGEREF _Toc180924487 \h </w:instrText>
+              <w:instrText xml:space="preserve"> PAGEREF _Toc180943420 \h </w:instrText>
             </w:r>
             <w:r>
               <w:rPr>
@@ -7002,7 +6996,7 @@
               <w14:ligatures w14:val="standardContextual"/>
             </w:rPr>
           </w:pPr>
-          <w:hyperlink w:anchor="_Toc180924488" w:history="1">
+          <w:hyperlink w:anchor="_Toc180943421" w:history="1">
             <w:r>
               <w:rPr>
                 <w:rStyle w:val="Hyperlink"/>
@@ -7047,7 +7041,7 @@
                 <w:noProof/>
                 <w:webHidden/>
               </w:rPr>
-              <w:instrText xml:space="preserve"> PAGEREF _Toc180924488 \h </w:instrText>
+              <w:instrText xml:space="preserve"> PAGEREF _Toc180943421 \h </w:instrText>
             </w:r>
             <w:r>
               <w:rPr>
@@ -7090,7 +7084,7 @@
               <w14:ligatures w14:val="standardContextual"/>
             </w:rPr>
           </w:pPr>
-          <w:hyperlink w:anchor="_Toc180924489" w:history="1">
+          <w:hyperlink w:anchor="_Toc180943422" w:history="1">
             <w:r>
               <w:rPr>
                 <w:rStyle w:val="Hyperlink"/>
@@ -7135,7 +7129,7 @@
                 <w:noProof/>
                 <w:webHidden/>
               </w:rPr>
-              <w:instrText xml:space="preserve"> PAGEREF _Toc180924489 \h </w:instrText>
+              <w:instrText xml:space="preserve"> PAGEREF _Toc180943422 \h </w:instrText>
             </w:r>
             <w:r>
               <w:rPr>
@@ -7178,7 +7172,7 @@
               <w14:ligatures w14:val="standardContextual"/>
             </w:rPr>
           </w:pPr>
-          <w:hyperlink w:anchor="_Toc180924490" w:history="1">
+          <w:hyperlink w:anchor="_Toc180943423" w:history="1">
             <w:r>
               <w:rPr>
                 <w:rStyle w:val="Hyperlink"/>
@@ -7223,7 +7217,7 @@
                 <w:noProof/>
                 <w:webHidden/>
               </w:rPr>
-              <w:instrText xml:space="preserve"> PAGEREF _Toc180924490 \h </w:instrText>
+              <w:instrText xml:space="preserve"> PAGEREF _Toc180943423 \h </w:instrText>
             </w:r>
             <w:r>
               <w:rPr>
@@ -7266,7 +7260,7 @@
               <w14:ligatures w14:val="standardContextual"/>
             </w:rPr>
           </w:pPr>
-          <w:hyperlink w:anchor="_Toc180924491" w:history="1">
+          <w:hyperlink w:anchor="_Toc180943424" w:history="1">
             <w:r>
               <w:rPr>
                 <w:rStyle w:val="Hyperlink"/>
@@ -7311,7 +7305,7 @@
                 <w:noProof/>
                 <w:webHidden/>
               </w:rPr>
-              <w:instrText xml:space="preserve"> PAGEREF _Toc180924491 \h </w:instrText>
+              <w:instrText xml:space="preserve"> PAGEREF _Toc180943424 \h </w:instrText>
             </w:r>
             <w:r>
               <w:rPr>
@@ -7354,7 +7348,7 @@
               <w14:ligatures w14:val="standardContextual"/>
             </w:rPr>
           </w:pPr>
-          <w:hyperlink w:anchor="_Toc180924492" w:history="1">
+          <w:hyperlink w:anchor="_Toc180943425" w:history="1">
             <w:r>
               <w:rPr>
                 <w:rStyle w:val="Hyperlink"/>
@@ -7381,7 +7375,7 @@
                 <w:noProof/>
                 <w:webHidden/>
               </w:rPr>
-              <w:instrText xml:space="preserve"> PAGEREF _Toc180924492 \h </w:instrText>
+              <w:instrText xml:space="preserve"> PAGEREF _Toc180943425 \h </w:instrText>
             </w:r>
             <w:r>
               <w:rPr>
@@ -7424,7 +7418,7 @@
               <w14:ligatures w14:val="standardContextual"/>
             </w:rPr>
           </w:pPr>
-          <w:hyperlink w:anchor="_Toc180924493" w:history="1">
+          <w:hyperlink w:anchor="_Toc180943426" w:history="1">
             <w:r>
               <w:rPr>
                 <w:rStyle w:val="Hyperlink"/>
@@ -7451,7 +7445,7 @@
                 <w:noProof/>
                 <w:webHidden/>
               </w:rPr>
-              <w:instrText xml:space="preserve"> PAGEREF _Toc180924493 \h </w:instrText>
+              <w:instrText xml:space="preserve"> PAGEREF _Toc180943426 \h </w:instrText>
             </w:r>
             <w:r>
               <w:rPr>
@@ -7494,7 +7488,7 @@
               <w14:ligatures w14:val="standardContextual"/>
             </w:rPr>
           </w:pPr>
-          <w:hyperlink w:anchor="_Toc180924494" w:history="1">
+          <w:hyperlink w:anchor="_Toc180943427" w:history="1">
             <w:r>
               <w:rPr>
                 <w:rStyle w:val="Hyperlink"/>
@@ -7521,7 +7515,7 @@
                 <w:noProof/>
                 <w:webHidden/>
               </w:rPr>
-              <w:instrText xml:space="preserve"> PAGEREF _Toc180924494 \h </w:instrText>
+              <w:instrText xml:space="preserve"> PAGEREF _Toc180943427 \h </w:instrText>
             </w:r>
             <w:r>
               <w:rPr>
@@ -7564,7 +7558,7 @@
               <w14:ligatures w14:val="standardContextual"/>
             </w:rPr>
           </w:pPr>
-          <w:hyperlink w:anchor="_Toc180924495" w:history="1">
+          <w:hyperlink w:anchor="_Toc180943428" w:history="1">
             <w:r>
               <w:rPr>
                 <w:rStyle w:val="Hyperlink"/>
@@ -7591,7 +7585,7 @@
                 <w:noProof/>
                 <w:webHidden/>
               </w:rPr>
-              <w:instrText xml:space="preserve"> PAGEREF _Toc180924495 \h </w:instrText>
+              <w:instrText xml:space="preserve"> PAGEREF _Toc180943428 \h </w:instrText>
             </w:r>
             <w:r>
               <w:rPr>
@@ -7634,7 +7628,7 @@
               <w14:ligatures w14:val="standardContextual"/>
             </w:rPr>
           </w:pPr>
-          <w:hyperlink w:anchor="_Toc180924496" w:history="1">
+          <w:hyperlink w:anchor="_Toc180943429" w:history="1">
             <w:r>
               <w:rPr>
                 <w:rStyle w:val="Hyperlink"/>
@@ -7661,7 +7655,7 @@
                 <w:noProof/>
                 <w:webHidden/>
               </w:rPr>
-              <w:instrText xml:space="preserve"> PAGEREF _Toc180924496 \h </w:instrText>
+              <w:instrText xml:space="preserve"> PAGEREF _Toc180943429 \h </w:instrText>
             </w:r>
             <w:r>
               <w:rPr>
@@ -7704,7 +7698,7 @@
               <w14:ligatures w14:val="standardContextual"/>
             </w:rPr>
           </w:pPr>
-          <w:hyperlink w:anchor="_Toc180924497" w:history="1">
+          <w:hyperlink w:anchor="_Toc180943430" w:history="1">
             <w:r>
               <w:rPr>
                 <w:rStyle w:val="Hyperlink"/>
@@ -7749,7 +7743,7 @@
                 <w:noProof/>
                 <w:webHidden/>
               </w:rPr>
-              <w:instrText xml:space="preserve"> PAGEREF _Toc180924497 \h </w:instrText>
+              <w:instrText xml:space="preserve"> PAGEREF _Toc180943430 \h </w:instrText>
             </w:r>
             <w:r>
               <w:rPr>
@@ -7792,7 +7786,7 @@
               <w14:ligatures w14:val="standardContextual"/>
             </w:rPr>
           </w:pPr>
-          <w:hyperlink w:anchor="_Toc180924498" w:history="1">
+          <w:hyperlink w:anchor="_Toc180943431" w:history="1">
             <w:r>
               <w:rPr>
                 <w:rStyle w:val="Hyperlink"/>
@@ -7819,7 +7813,7 @@
                 <w:noProof/>
                 <w:webHidden/>
               </w:rPr>
-              <w:instrText xml:space="preserve"> PAGEREF _Toc180924498 \h </w:instrText>
+              <w:instrText xml:space="preserve"> PAGEREF _Toc180943431 \h </w:instrText>
             </w:r>
             <w:r>
               <w:rPr>
@@ -7862,7 +7856,7 @@
               <w14:ligatures w14:val="standardContextual"/>
             </w:rPr>
           </w:pPr>
-          <w:hyperlink w:anchor="_Toc180924499" w:history="1">
+          <w:hyperlink w:anchor="_Toc180943432" w:history="1">
             <w:r>
               <w:rPr>
                 <w:rStyle w:val="Hyperlink"/>
@@ -7889,7 +7883,7 @@
                 <w:noProof/>
                 <w:webHidden/>
               </w:rPr>
-              <w:instrText xml:space="preserve"> PAGEREF _Toc180924499 \h </w:instrText>
+              <w:instrText xml:space="preserve"> PAGEREF _Toc180943432 \h </w:instrText>
             </w:r>
             <w:r>
               <w:rPr>
@@ -7932,7 +7926,7 @@
               <w14:ligatures w14:val="standardContextual"/>
             </w:rPr>
           </w:pPr>
-          <w:hyperlink w:anchor="_Toc180924500" w:history="1">
+          <w:hyperlink w:anchor="_Toc180943433" w:history="1">
             <w:r>
               <w:rPr>
                 <w:rStyle w:val="Hyperlink"/>
@@ -7959,7 +7953,7 @@
                 <w:noProof/>
                 <w:webHidden/>
               </w:rPr>
-              <w:instrText xml:space="preserve"> PAGEREF _Toc180924500 \h </w:instrText>
+              <w:instrText xml:space="preserve"> PAGEREF _Toc180943433 \h </w:instrText>
             </w:r>
             <w:r>
               <w:rPr>
@@ -8002,7 +7996,7 @@
               <w14:ligatures w14:val="standardContextual"/>
             </w:rPr>
           </w:pPr>
-          <w:hyperlink w:anchor="_Toc180924501" w:history="1">
+          <w:hyperlink w:anchor="_Toc180943434" w:history="1">
             <w:r>
               <w:rPr>
                 <w:rStyle w:val="Hyperlink"/>
@@ -8029,7 +8023,7 @@
                 <w:noProof/>
                 <w:webHidden/>
               </w:rPr>
-              <w:instrText xml:space="preserve"> PAGEREF _Toc180924501 \h </w:instrText>
+              <w:instrText xml:space="preserve"> PAGEREF _Toc180943434 \h </w:instrText>
             </w:r>
             <w:r>
               <w:rPr>
@@ -8072,7 +8066,7 @@
               <w14:ligatures w14:val="standardContextual"/>
             </w:rPr>
           </w:pPr>
-          <w:hyperlink w:anchor="_Toc180924502" w:history="1">
+          <w:hyperlink w:anchor="_Toc180943435" w:history="1">
             <w:r>
               <w:rPr>
                 <w:rStyle w:val="Hyperlink"/>
@@ -8099,7 +8093,7 @@
                 <w:noProof/>
                 <w:webHidden/>
               </w:rPr>
-              <w:instrText xml:space="preserve"> PAGEREF _Toc180924502 \h </w:instrText>
+              <w:instrText xml:space="preserve"> PAGEREF _Toc180943435 \h </w:instrText>
             </w:r>
             <w:r>
               <w:rPr>
@@ -8142,7 +8136,7 @@
               <w14:ligatures w14:val="standardContextual"/>
             </w:rPr>
           </w:pPr>
-          <w:hyperlink w:anchor="_Toc180924503" w:history="1">
+          <w:hyperlink w:anchor="_Toc180943436" w:history="1">
             <w:r>
               <w:rPr>
                 <w:rStyle w:val="Hyperlink"/>
@@ -8169,7 +8163,7 @@
                 <w:noProof/>
                 <w:webHidden/>
               </w:rPr>
-              <w:instrText xml:space="preserve"> PAGEREF _Toc180924503 \h </w:instrText>
+              <w:instrText xml:space="preserve"> PAGEREF _Toc180943436 \h </w:instrText>
             </w:r>
             <w:r>
               <w:rPr>
@@ -8212,7 +8206,7 @@
               <w14:ligatures w14:val="standardContextual"/>
             </w:rPr>
           </w:pPr>
-          <w:hyperlink w:anchor="_Toc180924504" w:history="1">
+          <w:hyperlink w:anchor="_Toc180943437" w:history="1">
             <w:r>
               <w:rPr>
                 <w:rStyle w:val="Hyperlink"/>
@@ -8239,7 +8233,7 @@
                 <w:noProof/>
                 <w:webHidden/>
               </w:rPr>
-              <w:instrText xml:space="preserve"> PAGEREF _Toc180924504 \h </w:instrText>
+              <w:instrText xml:space="preserve"> PAGEREF _Toc180943437 \h </w:instrText>
             </w:r>
             <w:r>
               <w:rPr>
@@ -8285,7 +8279,7 @@
               <w14:ligatures w14:val="standardContextual"/>
             </w:rPr>
           </w:pPr>
-          <w:hyperlink w:anchor="_Toc180924505" w:history="1">
+          <w:hyperlink w:anchor="_Toc180943438" w:history="1">
             <w:r>
               <w:rPr>
                 <w:rStyle w:val="Hyperlink"/>
@@ -8312,7 +8306,7 @@
                 <w:noProof/>
                 <w:webHidden/>
               </w:rPr>
-              <w:instrText xml:space="preserve"> PAGEREF _Toc180924505 \h </w:instrText>
+              <w:instrText xml:space="preserve"> PAGEREF _Toc180943438 \h </w:instrText>
             </w:r>
             <w:r>
               <w:rPr>
@@ -8355,7 +8349,7 @@
               <w14:ligatures w14:val="standardContextual"/>
             </w:rPr>
           </w:pPr>
-          <w:hyperlink w:anchor="_Toc180924506" w:history="1">
+          <w:hyperlink w:anchor="_Toc180943439" w:history="1">
             <w:r>
               <w:rPr>
                 <w:rStyle w:val="Hyperlink"/>
@@ -8382,7 +8376,7 @@
                 <w:noProof/>
                 <w:webHidden/>
               </w:rPr>
-              <w:instrText xml:space="preserve"> PAGEREF _Toc180924506 \h </w:instrText>
+              <w:instrText xml:space="preserve"> PAGEREF _Toc180943439 \h </w:instrText>
             </w:r>
             <w:r>
               <w:rPr>
@@ -8425,7 +8419,7 @@
               <w14:ligatures w14:val="standardContextual"/>
             </w:rPr>
           </w:pPr>
-          <w:hyperlink w:anchor="_Toc180924507" w:history="1">
+          <w:hyperlink w:anchor="_Toc180943440" w:history="1">
             <w:r>
               <w:rPr>
                 <w:rStyle w:val="Hyperlink"/>
@@ -8452,7 +8446,7 @@
                 <w:noProof/>
                 <w:webHidden/>
               </w:rPr>
-              <w:instrText xml:space="preserve"> PAGEREF _Toc180924507 \h </w:instrText>
+              <w:instrText xml:space="preserve"> PAGEREF _Toc180943440 \h </w:instrText>
             </w:r>
             <w:r>
               <w:rPr>
@@ -8498,7 +8492,7 @@
               <w14:ligatures w14:val="standardContextual"/>
             </w:rPr>
           </w:pPr>
-          <w:hyperlink w:anchor="_Toc180924508" w:history="1">
+          <w:hyperlink w:anchor="_Toc180943441" w:history="1">
             <w:r>
               <w:rPr>
                 <w:rStyle w:val="Hyperlink"/>
@@ -8525,7 +8519,7 @@
                 <w:noProof/>
                 <w:webHidden/>
               </w:rPr>
-              <w:instrText xml:space="preserve"> PAGEREF _Toc180924508 \h </w:instrText>
+              <w:instrText xml:space="preserve"> PAGEREF _Toc180943441 \h </w:instrText>
             </w:r>
             <w:r>
               <w:rPr>
@@ -8568,7 +8562,7 @@
               <w14:ligatures w14:val="standardContextual"/>
             </w:rPr>
           </w:pPr>
-          <w:hyperlink w:anchor="_Toc180924509" w:history="1">
+          <w:hyperlink w:anchor="_Toc180943442" w:history="1">
             <w:r>
               <w:rPr>
                 <w:rStyle w:val="Hyperlink"/>
@@ -8595,7 +8589,7 @@
                 <w:noProof/>
                 <w:webHidden/>
               </w:rPr>
-              <w:instrText xml:space="preserve"> PAGEREF _Toc180924509 \h </w:instrText>
+              <w:instrText xml:space="preserve"> PAGEREF _Toc180943442 \h </w:instrText>
             </w:r>
             <w:r>
               <w:rPr>
@@ -8641,7 +8635,7 @@
               <w14:ligatures w14:val="standardContextual"/>
             </w:rPr>
           </w:pPr>
-          <w:hyperlink w:anchor="_Toc180924510" w:history="1">
+          <w:hyperlink w:anchor="_Toc180943443" w:history="1">
             <w:r>
               <w:rPr>
                 <w:rStyle w:val="Hyperlink"/>
@@ -8668,7 +8662,7 @@
                 <w:noProof/>
                 <w:webHidden/>
               </w:rPr>
-              <w:instrText xml:space="preserve"> PAGEREF _Toc180924510 \h </w:instrText>
+              <w:instrText xml:space="preserve"> PAGEREF _Toc180943443 \h </w:instrText>
             </w:r>
             <w:r>
               <w:rPr>
@@ -8714,7 +8708,7 @@
               <w14:ligatures w14:val="standardContextual"/>
             </w:rPr>
           </w:pPr>
-          <w:hyperlink w:anchor="_Toc180924511" w:history="1">
+          <w:hyperlink w:anchor="_Toc180943444" w:history="1">
             <w:r>
               <w:rPr>
                 <w:rStyle w:val="Hyperlink"/>
@@ -8741,7 +8735,7 @@
                 <w:noProof/>
                 <w:webHidden/>
               </w:rPr>
-              <w:instrText xml:space="preserve"> PAGEREF _Toc180924511 \h </w:instrText>
+              <w:instrText xml:space="preserve"> PAGEREF _Toc180943444 \h </w:instrText>
             </w:r>
             <w:r>
               <w:rPr>
@@ -8803,7 +8797,7 @@
         </w:rPr>
       </w:pPr>
       <w:bookmarkStart w:id="2" w:name="_Toc165310611"/>
-      <w:bookmarkStart w:id="3" w:name="_Toc180924461"/>
+      <w:bookmarkStart w:id="3" w:name="_Toc180943394"/>
       <w:r>
         <w:lastRenderedPageBreak/>
         <w:t>INTRODUÇÃO</w:t>
@@ -8845,7 +8839,7 @@
         <w:ind w:left="284" w:hanging="284"/>
       </w:pPr>
       <w:bookmarkStart w:id="4" w:name="_Toc165310612"/>
-      <w:bookmarkStart w:id="5" w:name="_Toc180924462"/>
+      <w:bookmarkStart w:id="5" w:name="_Toc180943395"/>
       <w:r>
         <w:lastRenderedPageBreak/>
         <w:t>EMPRESA</w:t>
@@ -9081,7 +9075,7 @@
         <w:ind w:firstLine="0"/>
       </w:pPr>
       <w:bookmarkStart w:id="9" w:name="_Toc165310613"/>
-      <w:bookmarkStart w:id="10" w:name="_Toc180924463"/>
+      <w:bookmarkStart w:id="10" w:name="_Toc180943396"/>
       <w:r>
         <w:t xml:space="preserve">1.1 </w:t>
       </w:r>
@@ -9103,7 +9097,7 @@
         <w:ind w:firstLine="0"/>
       </w:pPr>
       <w:bookmarkStart w:id="11" w:name="_Toc165310614"/>
-      <w:bookmarkStart w:id="12" w:name="_Toc180924464"/>
+      <w:bookmarkStart w:id="12" w:name="_Toc180943397"/>
       <w:r>
         <w:t xml:space="preserve">1.2 </w:t>
       </w:r>
@@ -9133,7 +9127,7 @@
         <w:pStyle w:val="Ttulo1"/>
         <w:ind w:left="284" w:hanging="284"/>
       </w:pPr>
-      <w:bookmarkStart w:id="13" w:name="_Toc180924465"/>
+      <w:bookmarkStart w:id="13" w:name="_Toc180943398"/>
       <w:r>
         <w:lastRenderedPageBreak/>
         <w:t>APRESENTAÇÃO DO CLIENTE</w:t>
@@ -9177,7 +9171,7 @@
         <w:pStyle w:val="Ttulo1"/>
         <w:ind w:left="284" w:hanging="284"/>
       </w:pPr>
-      <w:bookmarkStart w:id="14" w:name="_Toc180924466"/>
+      <w:bookmarkStart w:id="14" w:name="_Toc180943399"/>
       <w:r>
         <w:lastRenderedPageBreak/>
         <w:t>DESCRIÇÃO DO PRODUTO A SER DESENVOLVIDO</w:t>
@@ -9210,7 +9204,7 @@
         <w:ind w:firstLine="0"/>
       </w:pPr>
       <w:bookmarkStart w:id="15" w:name="_Toc169427171"/>
-      <w:bookmarkStart w:id="16" w:name="_Toc180924467"/>
+      <w:bookmarkStart w:id="16" w:name="_Toc180943400"/>
       <w:r>
         <w:t xml:space="preserve">3.1 </w:t>
       </w:r>
@@ -9261,7 +9255,7 @@
         <w:pStyle w:val="Ttulo2"/>
         <w:ind w:firstLine="0"/>
       </w:pPr>
-      <w:bookmarkStart w:id="17" w:name="_Toc180924468"/>
+      <w:bookmarkStart w:id="17" w:name="_Toc180943401"/>
       <w:r>
         <w:t xml:space="preserve">3. 2 </w:t>
       </w:r>
@@ -9326,7 +9320,7 @@
         <w:pStyle w:val="Ttulo2"/>
         <w:ind w:firstLine="0"/>
       </w:pPr>
-      <w:bookmarkStart w:id="18" w:name="_Toc180924469"/>
+      <w:bookmarkStart w:id="18" w:name="_Toc180943402"/>
       <w:r>
         <w:t xml:space="preserve">3.3 </w:t>
       </w:r>
@@ -9371,7 +9365,7 @@
           <w:rFonts w:eastAsiaTheme="minorHAnsi"/>
         </w:rPr>
       </w:pPr>
-      <w:bookmarkStart w:id="19" w:name="_Toc180924470"/>
+      <w:bookmarkStart w:id="19" w:name="_Toc180943403"/>
       <w:r>
         <w:rPr>
           <w:rFonts w:eastAsiaTheme="minorHAnsi"/>
@@ -9402,7 +9396,7 @@
         <w:pStyle w:val="Ttulo1"/>
         <w:ind w:left="284" w:hanging="284"/>
       </w:pPr>
-      <w:bookmarkStart w:id="20" w:name="_Toc180924471"/>
+      <w:bookmarkStart w:id="20" w:name="_Toc180943404"/>
       <w:r>
         <w:lastRenderedPageBreak/>
         <w:t>TECNOLOGIAS UTILIZADAS</w:t>
@@ -9418,7 +9412,7 @@
         </w:numPr>
         <w:ind w:left="426" w:hanging="426"/>
       </w:pPr>
-      <w:bookmarkStart w:id="21" w:name="_Toc180924472"/>
+      <w:bookmarkStart w:id="21" w:name="_Toc180943405"/>
       <w:r>
         <w:t>Node</w:t>
       </w:r>
@@ -9487,7 +9481,7 @@
         </w:numPr>
         <w:ind w:left="426" w:hanging="426"/>
       </w:pPr>
-      <w:bookmarkStart w:id="22" w:name="_Toc180924473"/>
+      <w:bookmarkStart w:id="22" w:name="_Toc180943406"/>
       <w:proofErr w:type="spellStart"/>
       <w:r>
         <w:t>SupaBase</w:t>
@@ -9497,31 +9491,15 @@
     </w:p>
     <w:p>
       <w:r>
-        <w:t xml:space="preserve">O </w:t>
+        <w:t xml:space="preserve">O Supabase é uma plataforma de </w:t>
       </w:r>
       <w:proofErr w:type="spellStart"/>
       <w:r>
-        <w:t>Supabase</w:t>
+        <w:t>backend</w:t>
       </w:r>
       <w:proofErr w:type="spellEnd"/>
       <w:r>
-        <w:t xml:space="preserve"> é uma plataforma de </w:t>
-      </w:r>
-      <w:proofErr w:type="spellStart"/>
-      <w:r>
-        <w:t>backend</w:t>
-      </w:r>
-      <w:proofErr w:type="spellEnd"/>
-      <w:r>
-        <w:t xml:space="preserve"> de código aberto que proporciona uma solução robusta e moderna para o desenvolvimento de aplicativos, oferecendo funcionalidades semelhantes às do Firebase, mas com a flexibilidade e o controle do PostgreSQL. Projetado para simplificar o desenvolvimento de aplicativos, o </w:t>
-      </w:r>
-      <w:proofErr w:type="spellStart"/>
-      <w:r>
-        <w:t>Supabase</w:t>
-      </w:r>
-      <w:proofErr w:type="spellEnd"/>
-      <w:r>
-        <w:t xml:space="preserve"> é ideal para desenvolvedores que precisam de uma infraestrutura de </w:t>
+        <w:t xml:space="preserve"> de código aberto que proporciona uma solução robusta e moderna para o desenvolvimento de aplicativos, oferecendo funcionalidades semelhantes às do Firebase, mas com a flexibilidade e o controle do PostgreSQL. Projetado para simplificar o desenvolvimento de aplicativos, o Supabase é ideal para desenvolvedores que precisam de uma infraestrutura de </w:t>
       </w:r>
       <w:proofErr w:type="spellStart"/>
       <w:r>
@@ -9542,7 +9520,7 @@
         </w:numPr>
         <w:ind w:left="426" w:hanging="426"/>
       </w:pPr>
-      <w:bookmarkStart w:id="23" w:name="_Toc180924474"/>
+      <w:bookmarkStart w:id="23" w:name="_Toc180943407"/>
       <w:r>
         <w:t xml:space="preserve">API do </w:t>
       </w:r>
@@ -9561,13 +9539,7 @@
         <w:ind w:firstLine="0"/>
       </w:pPr>
       <w:r>
-        <w:t xml:space="preserve">O Gemini utiliza recursos avançados de processamento de linguagem natural, o que torna as conversas mais naturais e envolventes. Isso significa que a comunicação flui de forma mais suave, quase como uma conversa entre amigos. Essa experiência amigável transforma o uso do chat com IA em algo acessível e agradável, ajudando os usuários a </w:t>
-      </w:r>
-      <w:r>
-        <w:t>tirarem</w:t>
-      </w:r>
-      <w:r>
-        <w:t xml:space="preserve"> o máximo proveito da tecnologia.</w:t>
+        <w:t>O Gemini utiliza recursos avançados de processamento de linguagem natural, o que torna as conversas mais naturais e envolventes. Isso significa que a comunicação flui de forma mais suave, quase como uma conversa entre amigos. Essa experiência amigável transforma o uso do chat com IA em algo acessível e agradável, ajudando os usuários a tirarem o máximo proveito da tecnologia.</w:t>
       </w:r>
     </w:p>
     <w:p>
@@ -9584,7 +9556,7 @@
         </w:numPr>
         <w:ind w:left="426" w:hanging="426"/>
       </w:pPr>
-      <w:bookmarkStart w:id="24" w:name="_Toc180924475"/>
+      <w:bookmarkStart w:id="24" w:name="_Toc180943408"/>
       <w:proofErr w:type="spellStart"/>
       <w:r>
         <w:t>Postman</w:t>
@@ -9641,7 +9613,7 @@
         </w:numPr>
         <w:ind w:left="426" w:hanging="426"/>
       </w:pPr>
-      <w:bookmarkStart w:id="25" w:name="_Toc180924476"/>
+      <w:bookmarkStart w:id="25" w:name="_Toc180943409"/>
       <w:r>
         <w:lastRenderedPageBreak/>
         <w:t>Figma</w:t>
@@ -9673,7 +9645,7 @@
         </w:numPr>
         <w:ind w:left="426" w:hanging="426"/>
       </w:pPr>
-      <w:bookmarkStart w:id="26" w:name="_Toc180924477"/>
+      <w:bookmarkStart w:id="26" w:name="_Toc180943410"/>
       <w:r>
         <w:t>Firebase</w:t>
       </w:r>
@@ -9706,7 +9678,7 @@
         <w:pStyle w:val="Ttulo2"/>
         <w:ind w:firstLine="0"/>
       </w:pPr>
-      <w:bookmarkStart w:id="27" w:name="_Toc180924478"/>
+      <w:bookmarkStart w:id="27" w:name="_Toc180943411"/>
       <w:r>
         <w:t>5.7</w:t>
       </w:r>
@@ -9787,7 +9759,7 @@
         <w:pStyle w:val="Ttulo2"/>
         <w:ind w:firstLine="0"/>
       </w:pPr>
-      <w:bookmarkStart w:id="28" w:name="_Toc180924479"/>
+      <w:bookmarkStart w:id="28" w:name="_Toc180943412"/>
       <w:r>
         <w:t>5.8 Expo CLI</w:t>
       </w:r>
@@ -9804,23 +9776,7 @@
         <w:t>U</w:t>
       </w:r>
       <w:r>
-        <w:t xml:space="preserve">ma ferramenta de linha de comando que facilita o desenvolvimento de aplicativos móveis usando </w:t>
-      </w:r>
-      <w:proofErr w:type="spellStart"/>
-      <w:r>
-        <w:t>React</w:t>
-      </w:r>
-      <w:proofErr w:type="spellEnd"/>
-      <w:r>
-        <w:t xml:space="preserve"> </w:t>
-      </w:r>
-      <w:proofErr w:type="spellStart"/>
-      <w:r>
-        <w:t>Native</w:t>
-      </w:r>
-      <w:proofErr w:type="spellEnd"/>
-      <w:r>
-        <w:t>. Ele oferece um ambiente integrado com diversas funcionalidades, como, criação de builds e uma série de bibliotecas e APIs que simplificam o desenvolvimento sem a necessidade de configurar diretamente o código nativo para Android e iOS. Com o Expo CLI, é possível criar, testar e distribuir aplicativos de maneira rápida, além de acessar serviços adicionais do Expo, como o Expo Go para pré-visualização de apps diretamente em dispositivos móveis.</w:t>
+        <w:t>ma ferramenta de linha de comando que facilita o desenvolvimento de aplicativos móveis usando React Native. Ele oferece um ambiente integrado com diversas funcionalidades, como, criação de builds e uma série de bibliotecas e APIs que simplificam o desenvolvimento sem a necessidade de configurar diretamente o código nativo para Android e iOS. Com o Expo CLI, é possível criar, testar e distribuir aplicativos de maneira rápida, além de acessar serviços adicionais do Expo, como o Expo Go para pré-visualização de apps diretamente em dispositivos móveis.</w:t>
       </w:r>
     </w:p>
     <w:p>
@@ -9833,7 +9789,7 @@
         <w:pStyle w:val="Ttulo2"/>
         <w:ind w:firstLine="0"/>
       </w:pPr>
-      <w:bookmarkStart w:id="29" w:name="_Toc180924480"/>
+      <w:bookmarkStart w:id="29" w:name="_Toc180943413"/>
       <w:r>
         <w:lastRenderedPageBreak/>
         <w:t>5</w:t>
@@ -9899,7 +9855,7 @@
         <w:pStyle w:val="Ttulo2"/>
         <w:ind w:firstLine="0"/>
       </w:pPr>
-      <w:bookmarkStart w:id="30" w:name="_Toc180924481"/>
+      <w:bookmarkStart w:id="30" w:name="_Toc180943414"/>
       <w:r>
         <w:t xml:space="preserve">5.10 </w:t>
       </w:r>
@@ -9918,30 +9874,22 @@
     </w:p>
     <w:p>
       <w:r>
-        <w:t xml:space="preserve">O Visual Studio </w:t>
+        <w:t>O Visual Studio Code (</w:t>
       </w:r>
       <w:proofErr w:type="spellStart"/>
       <w:r>
-        <w:t>Code</w:t>
+        <w:t>VSCode</w:t>
       </w:r>
       <w:proofErr w:type="spellEnd"/>
       <w:r>
-        <w:t xml:space="preserve"> (</w:t>
+        <w:t xml:space="preserve">) é um editor de código leve e altamente extensível, amplamente utilizado no desenvolvimento de software. Ele oferece suporte para várias linguagens de programação, recursos avançados de depuração e integração com ferramentas como </w:t>
       </w:r>
       <w:proofErr w:type="spellStart"/>
       <w:r>
-        <w:t>VSCode</w:t>
+        <w:t>Git</w:t>
       </w:r>
       <w:proofErr w:type="spellEnd"/>
       <w:r>
-        <w:t xml:space="preserve">) é um editor de código leve e altamente extensível, amplamente utilizado no desenvolvimento de software. Ele oferece suporte para várias linguagens de programação, recursos avançados de depuração e integração com ferramentas como </w:t>
-      </w:r>
-      <w:proofErr w:type="spellStart"/>
-      <w:r>
-        <w:t>Git</w:t>
-      </w:r>
-      <w:proofErr w:type="spellEnd"/>
-      <w:r>
         <w:t>. Suas extensões permitem personalizar o ambiente de desenvolvimento, tornando-o uma ferramenta versátil e eficiente para desenvolvedores.</w:t>
       </w:r>
     </w:p>
@@ -9951,7 +9899,7 @@
         <w:pStyle w:val="Ttulo2"/>
         <w:ind w:firstLine="0"/>
       </w:pPr>
-      <w:bookmarkStart w:id="31" w:name="_Toc180924482"/>
+      <w:bookmarkStart w:id="31" w:name="_Toc180943415"/>
       <w:r>
         <w:t>5.11 Nominatim</w:t>
       </w:r>
@@ -9980,7 +9928,7 @@
         <w:pStyle w:val="Ttulo1"/>
         <w:ind w:left="284" w:hanging="284"/>
       </w:pPr>
-      <w:bookmarkStart w:id="32" w:name="_Toc180924483"/>
+      <w:bookmarkStart w:id="32" w:name="_Toc180943416"/>
       <w:r>
         <w:lastRenderedPageBreak/>
         <w:t>ANÁLISE DE CONCORRENTES</w:t>
@@ -10006,7 +9954,7 @@
         <w:ind w:left="426" w:hanging="426"/>
       </w:pPr>
       <w:bookmarkStart w:id="33" w:name="_Toc169289538"/>
-      <w:bookmarkStart w:id="34" w:name="_Toc180924484"/>
+      <w:bookmarkStart w:id="34" w:name="_Toc180943417"/>
       <w:r>
         <w:t>Catho</w:t>
       </w:r>
@@ -10630,7 +10578,7 @@
         <w:ind w:left="426" w:hanging="426"/>
       </w:pPr>
       <w:bookmarkStart w:id="47" w:name="_Toc169289539"/>
-      <w:bookmarkStart w:id="48" w:name="_Toc180924485"/>
+      <w:bookmarkStart w:id="48" w:name="_Toc180943418"/>
       <w:proofErr w:type="spellStart"/>
       <w:r>
         <w:t>InfoJobs</w:t>
@@ -11385,7 +11333,7 @@
         <w:ind w:left="426" w:hanging="426"/>
       </w:pPr>
       <w:bookmarkStart w:id="62" w:name="_Toc169289540"/>
-      <w:bookmarkStart w:id="63" w:name="_Toc180924486"/>
+      <w:bookmarkStart w:id="63" w:name="_Toc180943419"/>
       <w:proofErr w:type="spellStart"/>
       <w:r>
         <w:t>Indeed</w:t>
@@ -12133,7 +12081,7 @@
         <w:ind w:left="284" w:hanging="284"/>
       </w:pPr>
       <w:bookmarkStart w:id="76" w:name="_Hlk177593711"/>
-      <w:bookmarkStart w:id="77" w:name="_Toc180924487"/>
+      <w:bookmarkStart w:id="77" w:name="_Toc180943420"/>
       <w:r>
         <w:lastRenderedPageBreak/>
         <w:t>CRONOGRAMA</w:t>
@@ -12387,7 +12335,7 @@
         <w:pStyle w:val="Ttulo1"/>
         <w:ind w:left="284" w:hanging="284"/>
       </w:pPr>
-      <w:bookmarkStart w:id="79" w:name="_Toc180924488"/>
+      <w:bookmarkStart w:id="79" w:name="_Toc180943421"/>
       <w:r>
         <w:lastRenderedPageBreak/>
         <w:t>PROTÓTIPOS DE TELAS</w:t>
@@ -12523,7 +12471,7 @@
           <w:numId w:val="14"/>
         </w:numPr>
       </w:pPr>
-      <w:bookmarkStart w:id="80" w:name="_Toc180924489"/>
+      <w:bookmarkStart w:id="80" w:name="_Toc180943422"/>
       <w:r>
         <w:lastRenderedPageBreak/>
         <w:t>TELAS</w:t>
@@ -14957,7 +14905,7 @@
         </w:rPr>
       </w:pPr>
       <w:bookmarkStart w:id="92" w:name="_Toc169427193"/>
-      <w:bookmarkStart w:id="93" w:name="_Toc180924490"/>
+      <w:bookmarkStart w:id="93" w:name="_Toc180943423"/>
       <w:r>
         <w:rPr>
           <w:rFonts w:eastAsiaTheme="minorHAnsi"/>
@@ -14984,7 +14932,7 @@
         <w:ind w:left="284" w:hanging="284"/>
       </w:pPr>
       <w:bookmarkStart w:id="94" w:name="_Toc169427194"/>
-      <w:bookmarkStart w:id="95" w:name="_Toc180924491"/>
+      <w:bookmarkStart w:id="95" w:name="_Toc180943424"/>
       <w:r>
         <w:lastRenderedPageBreak/>
         <w:t>REFERÊNCIAS</w:t>
@@ -14994,17 +14942,557 @@
     </w:p>
     <w:p>
       <w:r>
-        <w:t>(</w:t>
-      </w:r>
-      <w:r>
-        <w:t>PERSONALIZANDO COMPONENTE DE CALENDÁRIO NO REACT NATIVE. [S. l.], 30 jul. 2024. Disponível em: </w:t>
+        <w:t xml:space="preserve">Youtube (Rodrigo Gonçalves) - </w:t>
+      </w:r>
+      <w:r>
+        <w:t>P</w:t>
+      </w:r>
+      <w:r>
+        <w:t>ersonalizando componente de calendário no</w:t>
+      </w:r>
+      <w:r>
+        <w:t xml:space="preserve"> R</w:t>
+      </w:r>
+      <w:r>
+        <w:t>eact</w:t>
+      </w:r>
+      <w:r>
+        <w:t xml:space="preserve"> N</w:t>
+      </w:r>
+      <w:r>
+        <w:t>ative</w:t>
+      </w:r>
+      <w:r>
+        <w:t>. 30 jul. 2024. Disponível em: </w:t>
       </w:r>
       <w:hyperlink r:id="rId32" w:history="1">
         <w:r>
           <w:rPr>
             <w:rStyle w:val="Hyperlink"/>
           </w:rPr>
-          <w:t>https://www.youtube.com/w</w:t>
+          <w:t>https://www.youtube.com/watch</w:t>
+        </w:r>
+        <w:r>
+          <w:rPr>
+            <w:rStyle w:val="Hyperlink"/>
+          </w:rPr>
+          <w:t>?</w:t>
+        </w:r>
+        <w:r>
+          <w:rPr>
+            <w:rStyle w:val="Hyperlink"/>
+          </w:rPr>
+          <w:t>v=CuM9Z6jebW4&amp;t=1278s</w:t>
+        </w:r>
+      </w:hyperlink>
+      <w:r>
+        <w:t>. Acesso em: 25 out. 2024.</w:t>
+      </w:r>
+    </w:p>
+    <w:p>
+      <w:r>
+        <w:t>FIGMA</w:t>
+      </w:r>
+      <w:r>
+        <w:t>.</w:t>
+      </w:r>
+      <w:r>
+        <w:t xml:space="preserve"> Disponível em </w:t>
+      </w:r>
+      <w:hyperlink r:id="rId33" w:history="1">
+        <w:r>
+          <w:rPr>
+            <w:rStyle w:val="Hyperlink"/>
+          </w:rPr>
+          <w:t>https://fig</w:t>
+        </w:r>
+        <w:r>
+          <w:rPr>
+            <w:rStyle w:val="Hyperlink"/>
+          </w:rPr>
+          <w:t>m</w:t>
+        </w:r>
+        <w:r>
+          <w:rPr>
+            <w:rStyle w:val="Hyperlink"/>
+          </w:rPr>
+          <w:t>a.com</w:t>
+        </w:r>
+      </w:hyperlink>
+      <w:r>
+        <w:t xml:space="preserve"> .</w:t>
+      </w:r>
+      <w:r>
+        <w:t xml:space="preserve"> </w:t>
+      </w:r>
+      <w:r>
+        <w:t>Acesso em: 1</w:t>
+      </w:r>
+      <w:r>
+        <w:t>0</w:t>
+      </w:r>
+      <w:r>
+        <w:t xml:space="preserve"> ago. 2024.</w:t>
+      </w:r>
+    </w:p>
+    <w:p>
+      <w:r>
+        <w:t>UNDRAW. unDraw -</w:t>
+      </w:r>
+      <w:r>
+        <w:t xml:space="preserve"> Ilustrações</w:t>
+      </w:r>
+      <w:r>
+        <w:t>.</w:t>
+      </w:r>
+      <w:r>
+        <w:t xml:space="preserve"> </w:t>
+      </w:r>
+      <w:r>
+        <w:t>Dispon</w:t>
+      </w:r>
+      <w:r>
+        <w:t xml:space="preserve">ível </w:t>
+      </w:r>
+      <w:r>
+        <w:t xml:space="preserve">em </w:t>
+      </w:r>
+      <w:hyperlink r:id="rId34" w:history="1">
+        <w:r>
+          <w:rPr>
+            <w:rStyle w:val="Hyperlink"/>
+          </w:rPr>
+          <w:t>https://undraw</w:t>
+        </w:r>
+        <w:r>
+          <w:rPr>
+            <w:rStyle w:val="Hyperlink"/>
+          </w:rPr>
+          <w:t>.</w:t>
+        </w:r>
+        <w:r>
+          <w:rPr>
+            <w:rStyle w:val="Hyperlink"/>
+          </w:rPr>
+          <w:t>co/illustrations</w:t>
+        </w:r>
+      </w:hyperlink>
+      <w:r>
+        <w:t xml:space="preserve">. </w:t>
+      </w:r>
+      <w:r>
+        <w:t xml:space="preserve"> A</w:t>
+      </w:r>
+      <w:r>
+        <w:t>cesso</w:t>
+      </w:r>
+      <w:r>
+        <w:t xml:space="preserve"> em: 17</w:t>
+      </w:r>
+      <w:r>
+        <w:t xml:space="preserve"> ago. 2024.</w:t>
+      </w:r>
+    </w:p>
+    <w:p>
+      <w:r>
+        <w:t>Youtube</w:t>
+      </w:r>
+      <w:r>
+        <w:t xml:space="preserve"> (Code with Nomi)</w:t>
+      </w:r>
+      <w:r>
+        <w:t xml:space="preserve"> - </w:t>
+      </w:r>
+      <w:r>
+        <w:t>B</w:t>
+      </w:r>
+      <w:r>
+        <w:t xml:space="preserve">uild a </w:t>
+      </w:r>
+      <w:r>
+        <w:t>R</w:t>
+      </w:r>
+      <w:r>
+        <w:t xml:space="preserve">eact </w:t>
+      </w:r>
+      <w:r>
+        <w:t>N</w:t>
+      </w:r>
+      <w:r>
+        <w:t xml:space="preserve">ative </w:t>
+      </w:r>
+      <w:r>
+        <w:t>A</w:t>
+      </w:r>
+      <w:r>
+        <w:t xml:space="preserve">pp: </w:t>
+      </w:r>
+      <w:r>
+        <w:t>F</w:t>
+      </w:r>
+      <w:r>
+        <w:t xml:space="preserve">irebase </w:t>
+      </w:r>
+      <w:r>
+        <w:t>A</w:t>
+      </w:r>
+      <w:r>
+        <w:t>uth &amp; chat</w:t>
+      </w:r>
+      <w:r>
+        <w:t>. 23 jan. 2024. Disponível em: </w:t>
+      </w:r>
+      <w:hyperlink r:id="rId35" w:history="1">
+        <w:r>
+          <w:rPr>
+            <w:rStyle w:val="Hyperlink"/>
+          </w:rPr>
+          <w:t>https://www.youtube.com/playlist?list=PLK</w:t>
+        </w:r>
+        <w:r>
+          <w:rPr>
+            <w:rStyle w:val="Hyperlink"/>
+          </w:rPr>
+          <w:t>W</w:t>
+        </w:r>
+        <w:r>
+          <w:rPr>
+            <w:rStyle w:val="Hyperlink"/>
+          </w:rPr>
+          <w:t>MD009Q4qRvrfjGotVfUbqGoLdvRDN4</w:t>
+        </w:r>
+      </w:hyperlink>
+      <w:r>
+        <w:t>.</w:t>
+      </w:r>
+      <w:r>
+        <w:t xml:space="preserve"> </w:t>
+      </w:r>
+      <w:r>
+        <w:t xml:space="preserve"> Acesso em: 19 jul. 2024.</w:t>
+      </w:r>
+      <w:r>
+        <w:t xml:space="preserve"> </w:t>
+      </w:r>
+    </w:p>
+    <w:p>
+      <w:r>
+        <w:t>GOOGLE. Firestore | Firebase.</w:t>
+      </w:r>
+      <w:r>
+        <w:t xml:space="preserve"> 21 jul. 2024.</w:t>
+      </w:r>
+      <w:r>
+        <w:t xml:space="preserve"> </w:t>
+      </w:r>
+      <w:r>
+        <w:t>Disponível</w:t>
+      </w:r>
+      <w:r>
+        <w:t xml:space="preserve"> em:</w:t>
+      </w:r>
+      <w:r>
+        <w:t xml:space="preserve"> </w:t>
+      </w:r>
+      <w:hyperlink r:id="rId36" w:history="1">
+        <w:r>
+          <w:rPr>
+            <w:rStyle w:val="Hyperlink"/>
+          </w:rPr>
+          <w:t>https://firebase.google.com/docs/firestore?hl</w:t>
+        </w:r>
+        <w:r>
+          <w:rPr>
+            <w:rStyle w:val="Hyperlink"/>
+          </w:rPr>
+          <w:t>=</w:t>
+        </w:r>
+        <w:r>
+          <w:rPr>
+            <w:rStyle w:val="Hyperlink"/>
+          </w:rPr>
+          <w:t>pt-br</w:t>
+        </w:r>
+      </w:hyperlink>
+      <w:r>
+        <w:t>.</w:t>
+      </w:r>
+      <w:r>
+        <w:t xml:space="preserve"> </w:t>
+      </w:r>
+      <w:r>
+        <w:t xml:space="preserve"> Acesso em: </w:t>
+      </w:r>
+      <w:r>
+        <w:t>23</w:t>
+      </w:r>
+      <w:r>
+        <w:t xml:space="preserve"> jul. 2024</w:t>
+      </w:r>
+      <w:r>
+        <w:t>.</w:t>
+      </w:r>
+    </w:p>
+    <w:p>
+      <w:r>
+        <w:t>I</w:t>
+      </w:r>
+      <w:r>
+        <w:t>con</w:t>
+      </w:r>
+      <w:r>
+        <w:t>S</w:t>
+      </w:r>
+      <w:r>
+        <w:t>cout - Icons</w:t>
+      </w:r>
+      <w:r>
+        <w:t xml:space="preserve">. Disponível em </w:t>
+      </w:r>
+      <w:hyperlink r:id="rId37" w:history="1">
+        <w:r>
+          <w:rPr>
+            <w:rStyle w:val="Hyperlink"/>
+          </w:rPr>
+          <w:t>https://icons</w:t>
+        </w:r>
+        <w:r>
+          <w:rPr>
+            <w:rStyle w:val="Hyperlink"/>
+          </w:rPr>
+          <w:t>c</w:t>
+        </w:r>
+        <w:r>
+          <w:rPr>
+            <w:rStyle w:val="Hyperlink"/>
+          </w:rPr>
+          <w:t>out.com/</w:t>
+        </w:r>
+      </w:hyperlink>
+      <w:r>
+        <w:t xml:space="preserve"> .  Acesso em: </w:t>
+      </w:r>
+      <w:r>
+        <w:t>18</w:t>
+      </w:r>
+      <w:r>
+        <w:t xml:space="preserve"> ago. </w:t>
+      </w:r>
+      <w:r>
+        <w:t>24.</w:t>
+      </w:r>
+    </w:p>
+    <w:p>
+      <w:r>
+        <w:t>Z Creative Labs – Designer SVG</w:t>
+      </w:r>
+      <w:r>
+        <w:t xml:space="preserve">. </w:t>
+      </w:r>
+      <w:r>
+        <w:t xml:space="preserve">Disponível em </w:t>
+      </w:r>
+      <w:hyperlink r:id="rId38" w:history="1">
+        <w:r>
+          <w:rPr>
+            <w:rStyle w:val="Hyperlink"/>
+          </w:rPr>
+          <w:t>https://ww</w:t>
+        </w:r>
+        <w:r>
+          <w:rPr>
+            <w:rStyle w:val="Hyperlink"/>
+          </w:rPr>
+          <w:t>w</w:t>
+        </w:r>
+        <w:r>
+          <w:rPr>
+            <w:rStyle w:val="Hyperlink"/>
+          </w:rPr>
+          <w:t>.blobmaker.app/</w:t>
+        </w:r>
+      </w:hyperlink>
+      <w:r>
+        <w:t>.</w:t>
+      </w:r>
+      <w:r>
+        <w:t xml:space="preserve"> </w:t>
+      </w:r>
+      <w:r>
+        <w:t xml:space="preserve"> </w:t>
+      </w:r>
+      <w:r>
+        <w:t xml:space="preserve">  Acesso em: 17</w:t>
+      </w:r>
+      <w:r>
+        <w:t xml:space="preserve"> ago. 2024</w:t>
+      </w:r>
+      <w:r>
+        <w:t>.</w:t>
+      </w:r>
+    </w:p>
+    <w:p>
+      <w:r>
+        <w:t xml:space="preserve">Alura - </w:t>
+      </w:r>
+      <w:r>
+        <w:t>V</w:t>
+      </w:r>
+      <w:r>
+        <w:t>alidando</w:t>
+      </w:r>
+      <w:r>
+        <w:t xml:space="preserve"> CPF </w:t>
+      </w:r>
+      <w:r>
+        <w:t>com Java através do Stella</w:t>
+      </w:r>
+      <w:r>
+        <w:t xml:space="preserve">. </w:t>
+      </w:r>
+      <w:r>
+        <w:t xml:space="preserve">03 mar. 2023. </w:t>
+      </w:r>
+      <w:r>
+        <w:t>Disponível em</w:t>
+      </w:r>
+      <w:r>
+        <w:t xml:space="preserve">: </w:t>
+      </w:r>
+      <w:hyperlink r:id="rId39" w:history="1">
+        <w:r>
+          <w:rPr>
+            <w:rStyle w:val="Hyperlink"/>
+          </w:rPr>
+          <w:t>https://www.alura.com.br/artigos/vali</w:t>
+        </w:r>
+        <w:r>
+          <w:rPr>
+            <w:rStyle w:val="Hyperlink"/>
+          </w:rPr>
+          <w:t>d</w:t>
+        </w:r>
+        <w:r>
+          <w:rPr>
+            <w:rStyle w:val="Hyperlink"/>
+          </w:rPr>
+          <w:t>ando-cpf-com-java-atraves-do-stella?srsltid=AfmBOoCMVkNVQmXDP4Y6QhEEpe-LcsG_TbgpQIN9eb5Ft2igK38EDK</w:t>
+        </w:r>
+      </w:hyperlink>
+      <w:r>
+        <w:t xml:space="preserve">.  Acesso em: </w:t>
+      </w:r>
+      <w:r>
+        <w:t>01</w:t>
+      </w:r>
+      <w:r>
+        <w:t xml:space="preserve"> set. </w:t>
+      </w:r>
+      <w:r>
+        <w:t>24</w:t>
+      </w:r>
+      <w:r>
+        <w:t>.</w:t>
+      </w:r>
+    </w:p>
+    <w:p>
+      <w:r>
+        <w:t>Invertase Limited</w:t>
+      </w:r>
+      <w:r>
+        <w:t xml:space="preserve"> - </w:t>
+      </w:r>
+      <w:r>
+        <w:t>R</w:t>
+      </w:r>
+      <w:r>
+        <w:t>eact</w:t>
+      </w:r>
+      <w:r>
+        <w:t xml:space="preserve"> N</w:t>
+      </w:r>
+      <w:r>
+        <w:t>ative</w:t>
+      </w:r>
+      <w:r>
+        <w:t xml:space="preserve"> F</w:t>
+      </w:r>
+      <w:r>
+        <w:t>irebase</w:t>
+      </w:r>
+      <w:r>
+        <w:t xml:space="preserve">. Disponível em: </w:t>
+      </w:r>
+      <w:hyperlink r:id="rId40" w:history="1">
+        <w:r>
+          <w:rPr>
+            <w:rStyle w:val="Hyperlink"/>
+          </w:rPr>
+          <w:t>https://rnfire</w:t>
+        </w:r>
+        <w:r>
+          <w:rPr>
+            <w:rStyle w:val="Hyperlink"/>
+          </w:rPr>
+          <w:t>b</w:t>
+        </w:r>
+        <w:r>
+          <w:rPr>
+            <w:rStyle w:val="Hyperlink"/>
+          </w:rPr>
+          <w:t>ase.io/</w:t>
+        </w:r>
+      </w:hyperlink>
+      <w:r>
+        <w:t xml:space="preserve"> Acesso em: 17</w:t>
+      </w:r>
+      <w:r>
+        <w:t xml:space="preserve"> set. </w:t>
+      </w:r>
+      <w:r>
+        <w:t>24.</w:t>
+      </w:r>
+    </w:p>
+    <w:p>
+      <w:pPr>
+        <w:jc w:val="left"/>
+      </w:pPr>
+      <w:r>
+        <w:t>GitHub</w:t>
+      </w:r>
+      <w:r>
+        <w:t xml:space="preserve"> - </w:t>
+      </w:r>
+      <w:r>
+        <w:t>R</w:t>
+      </w:r>
+      <w:r>
+        <w:t>eact</w:t>
+      </w:r>
+      <w:r>
+        <w:t>-N</w:t>
+      </w:r>
+      <w:r>
+        <w:t>ative</w:t>
+      </w:r>
+      <w:r>
+        <w:t>-C</w:t>
+      </w:r>
+      <w:r>
+        <w:t>hatbot</w:t>
+      </w:r>
+      <w:r>
+        <w:t>. Disponível em:</w:t>
+      </w:r>
+      <w:r>
+        <w:t xml:space="preserve"> </w:t>
+      </w:r>
+      <w:hyperlink r:id="rId41" w:history="1">
+        <w:r>
+          <w:rPr>
+            <w:rStyle w:val="Hyperlink"/>
+          </w:rPr>
+          <w:t>https://github.com/LucasB</w:t>
         </w:r>
         <w:r>
           <w:rPr>
@@ -15016,72 +15504,142 @@
           <w:rPr>
             <w:rStyle w:val="Hyperlink"/>
           </w:rPr>
-          <w:t>tch?v=CuM9Z6jebW4&amp;t=1278s</w:t>
+          <w:t>ssetti/react-native-chatbot</w:t>
         </w:r>
       </w:hyperlink>
       <w:r>
-        <w:t>. Acesso em: 25 out. 2024.)</w:t>
-      </w:r>
-    </w:p>
-    <w:p>
-      <w:r>
-        <w:t>(FIGMA</w:t>
+        <w:t xml:space="preserve"> . Acesso em: 17</w:t>
+      </w:r>
+      <w:r>
+        <w:t xml:space="preserve"> set. </w:t>
+      </w:r>
+      <w:r>
+        <w:t>24</w:t>
       </w:r>
       <w:r>
         <w:t>.</w:t>
       </w:r>
-      <w:r>
-        <w:t xml:space="preserve"> Disponível em </w:t>
-      </w:r>
-      <w:hyperlink r:id="rId33" w:history="1">
+    </w:p>
+    <w:p>
+      <w:r>
+        <w:t>LUCID APP</w:t>
+      </w:r>
+      <w:r>
+        <w:t>.</w:t>
+      </w:r>
+      <w:r>
+        <w:t xml:space="preserve"> Site.</w:t>
+      </w:r>
+      <w:r>
+        <w:t xml:space="preserve"> Disponível em: </w:t>
+      </w:r>
+      <w:hyperlink r:id="rId42" w:anchor="/home?folder_id=recent" w:history="1">
         <w:r>
           <w:rPr>
             <w:rStyle w:val="Hyperlink"/>
           </w:rPr>
-          <w:t>https://figma.com</w:t>
+          <w:t>https://lucid.app/documents#</w:t>
         </w:r>
-      </w:hyperlink>
-      <w:r>
-        <w:t xml:space="preserve"> .Acesso em: 1</w:t>
-      </w:r>
-      <w:r>
-        <w:t>0</w:t>
-      </w:r>
-      <w:r>
-        <w:t>/08</w:t>
-      </w:r>
-      <w:r>
-        <w:t>.</w:t>
-      </w:r>
-      <w:r>
-        <w:t>)</w:t>
-      </w:r>
-    </w:p>
-    <w:p>
-      <w:r>
-        <w:t>(ILUSTRAÇÕES DE ICONES</w:t>
-      </w:r>
-      <w:r>
-        <w:t>.</w:t>
-      </w:r>
-      <w:r>
-        <w:t xml:space="preserve"> </w:t>
-      </w:r>
-      <w:r>
-        <w:t>Dispon</w:t>
-      </w:r>
-      <w:r>
-        <w:t xml:space="preserve">ível </w:t>
-      </w:r>
-      <w:r>
-        <w:t xml:space="preserve">em </w:t>
-      </w:r>
-      <w:hyperlink r:id="rId34" w:history="1">
         <w:r>
           <w:rPr>
             <w:rStyle w:val="Hyperlink"/>
           </w:rPr>
-          <w:t>https://undraw.c</w:t>
+          <w:t>/</w:t>
+        </w:r>
+        <w:r>
+          <w:rPr>
+            <w:rStyle w:val="Hyperlink"/>
+          </w:rPr>
+          <w:t>home?folder_id=recent</w:t>
+        </w:r>
+      </w:hyperlink>
+      <w:r>
+        <w:t xml:space="preserve"> . Acesso em: 18</w:t>
+      </w:r>
+      <w:r>
+        <w:t xml:space="preserve"> set. </w:t>
+      </w:r>
+      <w:r>
+        <w:t>24.</w:t>
+      </w:r>
+    </w:p>
+    <w:p>
+      <w:r>
+        <w:t xml:space="preserve">Expo - </w:t>
+      </w:r>
+      <w:r>
+        <w:t>A</w:t>
+      </w:r>
+      <w:r>
+        <w:t xml:space="preserve">utenticação com </w:t>
+      </w:r>
+      <w:r>
+        <w:t xml:space="preserve">OAUTH </w:t>
+      </w:r>
+      <w:r>
+        <w:t>ou provedores de open</w:t>
+      </w:r>
+      <w:r>
+        <w:t>ID</w:t>
+      </w:r>
+      <w:r>
+        <w:t xml:space="preserve">. </w:t>
+      </w:r>
+      <w:r>
+        <w:t xml:space="preserve">07 out. 2024. </w:t>
+      </w:r>
+      <w:r>
+        <w:t xml:space="preserve">Disponível em: </w:t>
+      </w:r>
+      <w:hyperlink r:id="rId43" w:history="1">
+        <w:r>
+          <w:rPr>
+            <w:rStyle w:val="Hyperlink"/>
+          </w:rPr>
+          <w:t>https://docs.expo.d</w:t>
+        </w:r>
+        <w:r>
+          <w:rPr>
+            <w:rStyle w:val="Hyperlink"/>
+          </w:rPr>
+          <w:t>e</w:t>
+        </w:r>
+        <w:r>
+          <w:rPr>
+            <w:rStyle w:val="Hyperlink"/>
+          </w:rPr>
+          <w:t>v/guides/authentication/</w:t>
+        </w:r>
+      </w:hyperlink>
+      <w:r>
+        <w:t xml:space="preserve"> . Acesso em: 19</w:t>
+      </w:r>
+      <w:r>
+        <w:t xml:space="preserve"> set. </w:t>
+      </w:r>
+      <w:r>
+        <w:t>24.</w:t>
+      </w:r>
+    </w:p>
+    <w:p>
+      <w:r>
+        <w:t>HTML COLOR CODES</w:t>
+      </w:r>
+      <w:r>
+        <w:t>.</w:t>
+      </w:r>
+      <w:r>
+        <w:t xml:space="preserve"> Site.</w:t>
+      </w:r>
+      <w:r>
+        <w:t xml:space="preserve"> Disponível em: </w:t>
+      </w:r>
+      <w:hyperlink r:id="rId44" w:history="1">
+        <w:r>
+          <w:rPr>
+            <w:rStyle w:val="Hyperlink"/>
+          </w:rPr>
+          <w:t>https://htmlcol</w:t>
         </w:r>
         <w:r>
           <w:rPr>
@@ -15093,272 +15651,81 @@
           <w:rPr>
             <w:rStyle w:val="Hyperlink"/>
           </w:rPr>
-          <w:t>/illustrations</w:t>
+          <w:t>rcodes.com/</w:t>
         </w:r>
       </w:hyperlink>
       <w:r>
-        <w:t xml:space="preserve">. </w:t>
-      </w:r>
-      <w:r>
-        <w:t xml:space="preserve"> A</w:t>
-      </w:r>
-      <w:r>
-        <w:t>cesso</w:t>
-      </w:r>
-      <w:r>
-        <w:t xml:space="preserve"> em: 17/08</w:t>
-      </w:r>
-      <w:r>
-        <w:t>.</w:t>
-      </w:r>
-      <w:r>
-        <w:t>)</w:t>
-      </w:r>
-    </w:p>
-    <w:p>
-      <w:r>
-        <w:t>(</w:t>
-      </w:r>
-      <w:r>
-        <w:t>BUILD A REACT NATIVE APP:FIREBASE AUTH &amp; CHAT</w:t>
-      </w:r>
-      <w:r>
-        <w:t>.</w:t>
-      </w:r>
-      <w:r>
-        <w:t xml:space="preserve"> </w:t>
-      </w:r>
-      <w:r>
-        <w:t>Disponível em</w:t>
-      </w:r>
-      <w:r>
-        <w:t>:</w:t>
-      </w:r>
-    </w:p>
-    <w:p>
-      <w:pPr>
-        <w:ind w:firstLine="0"/>
-      </w:pPr>
-      <w:hyperlink r:id="rId35" w:history="1">
+        <w:t xml:space="preserve"> . Acesso em: 19</w:t>
+      </w:r>
+      <w:r>
+        <w:t xml:space="preserve"> ago. </w:t>
+      </w:r>
+      <w:r>
+        <w:t>24.</w:t>
+      </w:r>
+    </w:p>
+    <w:p>
+      <w:r>
+        <w:t xml:space="preserve">Miro - </w:t>
+      </w:r>
+      <w:r>
+        <w:t>F</w:t>
+      </w:r>
+      <w:r>
+        <w:t>luxo de trabalho e comunicação com a equipe</w:t>
+      </w:r>
+      <w:r>
+        <w:t xml:space="preserve">. Disponível em: </w:t>
+      </w:r>
+      <w:hyperlink r:id="rId45" w:history="1">
         <w:r>
           <w:rPr>
             <w:rStyle w:val="Hyperlink"/>
           </w:rPr>
-          <w:t>https://www.youtube.com/playlist?list=PLKWMD009Q4qRvrfjGotVfUbqGoLdvRDN4</w:t>
-        </w:r>
-      </w:hyperlink>
-      <w:r>
-        <w:t>.</w:t>
-      </w:r>
-    </w:p>
-    <w:p>
-      <w:pPr>
-        <w:ind w:firstLine="0"/>
-      </w:pPr>
-      <w:r>
-        <w:t xml:space="preserve">Acesso em: </w:t>
-      </w:r>
-      <w:r>
-        <w:t>19/07</w:t>
-      </w:r>
-      <w:r>
-        <w:t>.)</w:t>
-      </w:r>
-    </w:p>
-    <w:p>
-      <w:r>
-        <w:t>(DOCUMENTAÇÃO CLOUD FIRESTORE</w:t>
-      </w:r>
-      <w:r>
-        <w:t xml:space="preserve">. </w:t>
-      </w:r>
-      <w:r>
-        <w:t>Disponível</w:t>
-      </w:r>
-      <w:r>
-        <w:t xml:space="preserve"> em:</w:t>
-      </w:r>
-      <w:r>
-        <w:t xml:space="preserve"> </w:t>
-      </w:r>
-      <w:hyperlink r:id="rId36" w:history="1">
-        <w:r>
-          <w:rPr>
-            <w:rStyle w:val="Hyperlink"/>
-          </w:rPr>
-          <w:t>https://firebase.google.com/docs/firestore?hl=pt-br</w:t>
-        </w:r>
-      </w:hyperlink>
-      <w:r>
-        <w:t>.</w:t>
-      </w:r>
-      <w:r>
-        <w:t xml:space="preserve"> </w:t>
-      </w:r>
-      <w:r>
-        <w:t xml:space="preserve"> Acesso em: </w:t>
-      </w:r>
-      <w:r>
-        <w:t>23/07</w:t>
-      </w:r>
-      <w:r>
-        <w:t>.</w:t>
-      </w:r>
-      <w:r>
-        <w:t>)</w:t>
-      </w:r>
-    </w:p>
-    <w:p>
-      <w:r>
-        <w:t>(ICONSCOUT</w:t>
-      </w:r>
-      <w:r>
-        <w:t xml:space="preserve">. Disponível em </w:t>
-      </w:r>
-      <w:hyperlink r:id="rId37" w:history="1">
-        <w:r>
-          <w:rPr>
-            <w:rStyle w:val="Hyperlink"/>
-          </w:rPr>
-          <w:t>https://icon</w:t>
+          <w:t>https://miro.co</w:t>
         </w:r>
         <w:r>
           <w:rPr>
             <w:rStyle w:val="Hyperlink"/>
           </w:rPr>
-          <w:t>s</w:t>
+          <w:t>m</w:t>
         </w:r>
         <w:r>
           <w:rPr>
             <w:rStyle w:val="Hyperlink"/>
           </w:rPr>
-          <w:t>cout.com/</w:t>
+          <w:t>/pt/</w:t>
         </w:r>
       </w:hyperlink>
       <w:r>
-        <w:t xml:space="preserve"> .  Acesso em: </w:t>
-      </w:r>
-      <w:r>
-        <w:t>18</w:t>
-      </w:r>
-      <w:r>
-        <w:t>/08</w:t>
-      </w:r>
-      <w:r>
-        <w:t>/24.</w:t>
-      </w:r>
-      <w:r>
-        <w:t>)</w:t>
-      </w:r>
-    </w:p>
-    <w:p>
-      <w:r>
-        <w:t>(GERADOR DE DESIGNER SVG</w:t>
-      </w:r>
-      <w:r>
-        <w:t xml:space="preserve">. </w:t>
-      </w:r>
-      <w:r>
-        <w:t xml:space="preserve">Disponível em </w:t>
-      </w:r>
-      <w:hyperlink r:id="rId38" w:history="1">
+        <w:t xml:space="preserve"> . Acesso em: 29</w:t>
+      </w:r>
+      <w:r>
+        <w:t xml:space="preserve"> ago. </w:t>
+      </w:r>
+      <w:r>
+        <w:t xml:space="preserve">24. </w:t>
+      </w:r>
+    </w:p>
+    <w:p>
+      <w:r>
+        <w:t xml:space="preserve">Supabase - </w:t>
+      </w:r>
+      <w:r>
+        <w:t>B</w:t>
+      </w:r>
+      <w:r>
+        <w:t>iblioteca de cliente Javascript</w:t>
+      </w:r>
+      <w:r>
+        <w:t xml:space="preserve">. Disponível em: </w:t>
+      </w:r>
+      <w:hyperlink r:id="rId46" w:history="1">
         <w:r>
           <w:rPr>
             <w:rStyle w:val="Hyperlink"/>
           </w:rPr>
-          <w:t>https://www.blobmaker.app/</w:t>
-        </w:r>
-      </w:hyperlink>
-      <w:r>
-        <w:t>.</w:t>
-      </w:r>
-      <w:r>
-        <w:t xml:space="preserve"> </w:t>
-      </w:r>
-      <w:r>
-        <w:t xml:space="preserve"> </w:t>
-      </w:r>
-      <w:r>
-        <w:t xml:space="preserve">  Acesso em: 17/08</w:t>
-      </w:r>
-      <w:r>
-        <w:t>/24</w:t>
-      </w:r>
-      <w:r>
-        <w:t>.</w:t>
-      </w:r>
-      <w:r>
-        <w:t>)</w:t>
-      </w:r>
-    </w:p>
-    <w:p>
-      <w:r>
-        <w:t>(VALIDANDO CPF COM JAVA ATRAVÉS DO STELLA</w:t>
-      </w:r>
-      <w:r>
-        <w:t xml:space="preserve">. </w:t>
-      </w:r>
-      <w:r>
-        <w:t>Disponível em</w:t>
-      </w:r>
-      <w:r>
-        <w:t xml:space="preserve">: </w:t>
-      </w:r>
-      <w:hyperlink r:id="rId39" w:history="1">
-        <w:r>
-          <w:rPr>
-            <w:rStyle w:val="Hyperlink"/>
-          </w:rPr>
-          <w:t>https://www.alura.com</w:t>
-        </w:r>
-        <w:r>
-          <w:rPr>
-            <w:rStyle w:val="Hyperlink"/>
-          </w:rPr>
-          <w:t>.</w:t>
-        </w:r>
-        <w:r>
-          <w:rPr>
-            <w:rStyle w:val="Hyperlink"/>
-          </w:rPr>
-          <w:t>br/artigos/validando-cpf-com-java-atraves-do-stella?srsltid=AfmBOoCMVkNVQmXDP4Y6QhEEpe-LcsG_TbgpQIN9eb5Ft2igK38EDK</w:t>
-        </w:r>
-      </w:hyperlink>
-      <w:r>
-        <w:t xml:space="preserve">.  Acesso em: </w:t>
-      </w:r>
-      <w:r>
-        <w:t>01</w:t>
-      </w:r>
-      <w:r>
-        <w:t>/0</w:t>
-      </w:r>
-      <w:r>
-        <w:t>9</w:t>
-      </w:r>
-      <w:r>
-        <w:t>/24</w:t>
-      </w:r>
-      <w:r>
-        <w:t>.</w:t>
-      </w:r>
-      <w:r>
-        <w:t>)</w:t>
-      </w:r>
-    </w:p>
-    <w:p>
-      <w:r>
-        <w:t>(REACT NATIVE FIREBASE</w:t>
-      </w:r>
-      <w:r>
-        <w:t xml:space="preserve">. Disponível em: </w:t>
-      </w:r>
-      <w:hyperlink r:id="rId40" w:history="1">
-        <w:r>
-          <w:rPr>
-            <w:rStyle w:val="Hyperlink"/>
-          </w:rPr>
-          <w:t>https://rnfir</w:t>
+          <w:t>https://supabase.com/docs/r</w:t>
         </w:r>
         <w:r>
           <w:rPr>
@@ -15370,63 +15737,48 @@
           <w:rPr>
             <w:rStyle w:val="Hyperlink"/>
           </w:rPr>
-          <w:t>base.io/</w:t>
+          <w:t>ference/javascript/installing</w:t>
         </w:r>
       </w:hyperlink>
       <w:r>
-        <w:t xml:space="preserve"> Acesso em: 17/09/24.</w:t>
-      </w:r>
-      <w:r>
-        <w:t>)</w:t>
-      </w:r>
-    </w:p>
-    <w:p>
-      <w:r>
-        <w:t>(REACT-NATIVE-CHATBOT-GITHUB</w:t>
-      </w:r>
-      <w:r>
-        <w:t xml:space="preserve">. Disponível em: </w:t>
-      </w:r>
-      <w:hyperlink r:id="rId41" w:history="1">
+        <w:t xml:space="preserve"> . Acesso em: </w:t>
+      </w:r>
+      <w:r>
+        <w:t>08</w:t>
+      </w:r>
+      <w:r>
+        <w:t xml:space="preserve"> out. </w:t>
+      </w:r>
+      <w:r>
+        <w:t>24.</w:t>
+      </w:r>
+    </w:p>
+    <w:p>
+      <w:r>
+        <w:lastRenderedPageBreak/>
+        <w:t xml:space="preserve">Firebase - </w:t>
+      </w:r>
+      <w:r>
+        <w:t>A</w:t>
+      </w:r>
+      <w:r>
+        <w:t>rmazenamento cloud para Firebase</w:t>
+      </w:r>
+      <w:r>
+        <w:t>.</w:t>
+      </w:r>
+      <w:r>
+        <w:t xml:space="preserve"> 06 out. 2024.</w:t>
+      </w:r>
+      <w:r>
+        <w:t xml:space="preserve"> Disponível em: </w:t>
+      </w:r>
+      <w:hyperlink r:id="rId47" w:history="1">
         <w:r>
           <w:rPr>
             <w:rStyle w:val="Hyperlink"/>
           </w:rPr>
-          <w:t>https://github.com</w:t>
-        </w:r>
-        <w:r>
-          <w:rPr>
-            <w:rStyle w:val="Hyperlink"/>
-          </w:rPr>
-          <w:t>/</w:t>
-        </w:r>
-        <w:r>
-          <w:rPr>
-            <w:rStyle w:val="Hyperlink"/>
-          </w:rPr>
-          <w:t>LucasBassetti/react-native-chatbot</w:t>
-        </w:r>
-      </w:hyperlink>
-      <w:r>
-        <w:t xml:space="preserve"> . Acesso em: 17/09/24</w:t>
-      </w:r>
-      <w:r>
-        <w:t>.)</w:t>
-      </w:r>
-    </w:p>
-    <w:p>
-      <w:r>
-        <w:t>(SOFTWARE LUCID APP WEB</w:t>
-      </w:r>
-      <w:r>
-        <w:t xml:space="preserve">. Disponível em: </w:t>
-      </w:r>
-      <w:hyperlink r:id="rId42" w:anchor="/home?folder_id=recent" w:history="1">
-        <w:r>
-          <w:rPr>
-            <w:rStyle w:val="Hyperlink"/>
-          </w:rPr>
-          <w:t>https://lucid.app/documen</w:t>
+          <w:t>https://firebase.google.com/docs/s</w:t>
         </w:r>
         <w:r>
           <w:rPr>
@@ -15438,339 +15790,240 @@
           <w:rPr>
             <w:rStyle w:val="Hyperlink"/>
           </w:rPr>
-          <w:t>s#/home?folder_id=recent</w:t>
+          <w:t>orage?hl=pt-br</w:t>
         </w:r>
       </w:hyperlink>
       <w:r>
-        <w:t xml:space="preserve"> . Acesso em: 18/09/24.</w:t>
-      </w:r>
-      <w:r>
-        <w:t>)</w:t>
-      </w:r>
-    </w:p>
-    <w:p>
-      <w:r>
-        <w:t>(</w:t>
-      </w:r>
-      <w:r>
-        <w:t>AUTENTICAÇÃO COM OAUTH OU PROVEDORES DE OPEN ID</w:t>
-      </w:r>
-      <w:r>
-        <w:t xml:space="preserve">. Disponível em: </w:t>
-      </w:r>
-      <w:hyperlink r:id="rId43" w:history="1">
+        <w:t>.</w:t>
+      </w:r>
+      <w:r>
+        <w:t xml:space="preserve"> </w:t>
+      </w:r>
+      <w:r>
+        <w:t xml:space="preserve"> Acesso em: 28</w:t>
+      </w:r>
+      <w:r>
+        <w:t xml:space="preserve"> set. </w:t>
+      </w:r>
+      <w:r>
+        <w:t>24.</w:t>
+      </w:r>
+    </w:p>
+    <w:p>
+      <w:r>
+        <w:t xml:space="preserve">Firebase - </w:t>
+      </w:r>
+      <w:r>
+        <w:t>D</w:t>
+      </w:r>
+      <w:r>
+        <w:t>ocumentação Firebase</w:t>
+      </w:r>
+      <w:r>
+        <w:t>.</w:t>
+      </w:r>
+      <w:r>
+        <w:t xml:space="preserve"> </w:t>
+      </w:r>
+      <w:r>
+        <w:t xml:space="preserve">Disponível em: </w:t>
+      </w:r>
+      <w:hyperlink r:id="rId48" w:history="1">
         <w:r>
           <w:rPr>
             <w:rStyle w:val="Hyperlink"/>
           </w:rPr>
-          <w:t>https://docs.expo.de</w:t>
+          <w:t>https://firebase.com/docs/firestor</w:t>
         </w:r>
         <w:r>
           <w:rPr>
             <w:rStyle w:val="Hyperlink"/>
           </w:rPr>
-          <w:t>v</w:t>
+          <w:t>e</w:t>
         </w:r>
         <w:r>
           <w:rPr>
             <w:rStyle w:val="Hyperlink"/>
           </w:rPr>
-          <w:t>/guides/authentication/</w:t>
+          <w:t>?hl=pt-br</w:t>
         </w:r>
       </w:hyperlink>
       <w:r>
-        <w:t xml:space="preserve"> . Acesso em: 19/09/24.</w:t>
-      </w:r>
-      <w:r>
-        <w:t>)</w:t>
-      </w:r>
-    </w:p>
-    <w:p>
-      <w:r>
-        <w:t>(CÓDIGOS DE CORES PARA HTML</w:t>
+        <w:t xml:space="preserve"> . Acesso em: 28</w:t>
+      </w:r>
+      <w:r>
+        <w:t xml:space="preserve"> set. </w:t>
+      </w:r>
+      <w:r>
+        <w:t xml:space="preserve">24. </w:t>
+      </w:r>
+    </w:p>
+    <w:p>
+      <w:r>
+        <w:t>F</w:t>
+      </w:r>
+      <w:r>
+        <w:t>irebase</w:t>
+      </w:r>
+      <w:r>
+        <w:t xml:space="preserve"> </w:t>
+      </w:r>
+      <w:r>
+        <w:t xml:space="preserve">- </w:t>
+      </w:r>
+      <w:r>
+        <w:t>D</w:t>
+      </w:r>
+      <w:r>
+        <w:t>atabase</w:t>
       </w:r>
       <w:r>
         <w:t xml:space="preserve">. Disponível em: </w:t>
       </w:r>
-      <w:hyperlink r:id="rId44" w:history="1">
+      <w:hyperlink r:id="rId49" w:history="1">
         <w:r>
           <w:rPr>
             <w:rStyle w:val="Hyperlink"/>
           </w:rPr>
-          <w:t>https://htmlcolorc</w:t>
+          <w:t>https://firebase.com/docs/d</w:t>
         </w:r>
         <w:r>
           <w:rPr>
             <w:rStyle w:val="Hyperlink"/>
           </w:rPr>
-          <w:t>o</w:t>
+          <w:t>a</w:t>
         </w:r>
         <w:r>
           <w:rPr>
             <w:rStyle w:val="Hyperlink"/>
           </w:rPr>
-          <w:t>des.com/</w:t>
+          <w:t>tabase?hl=pt-br</w:t>
         </w:r>
       </w:hyperlink>
       <w:r>
-        <w:t xml:space="preserve"> . Acesso em: 19/09/24.</w:t>
-      </w:r>
-      <w:r>
-        <w:t>)</w:t>
-      </w:r>
-      <w:r>
-        <w:t xml:space="preserve"> </w:t>
-      </w:r>
-    </w:p>
-    <w:p>
-      <w:r>
-        <w:t>(FLUXO DE TRABALHO E COMUNICAÇÃO COM A EQUIPE</w:t>
-      </w:r>
-      <w:r>
-        <w:t xml:space="preserve">. Disponível em: </w:t>
-      </w:r>
-      <w:hyperlink r:id="rId45" w:history="1">
+        <w:t xml:space="preserve"> . Acesso em: 12</w:t>
+      </w:r>
+      <w:r>
+        <w:t xml:space="preserve"> set. </w:t>
+      </w:r>
+      <w:r>
+        <w:t>24.</w:t>
+      </w:r>
+    </w:p>
+    <w:p>
+      <w:r>
+        <w:t>R</w:t>
+      </w:r>
+      <w:r>
+        <w:t>eact</w:t>
+      </w:r>
+      <w:r>
+        <w:t xml:space="preserve"> N</w:t>
+      </w:r>
+      <w:r>
+        <w:t>ative</w:t>
+      </w:r>
+      <w:r>
+        <w:t>.</w:t>
+      </w:r>
+      <w:r>
+        <w:t xml:space="preserve"> Site. </w:t>
+      </w:r>
+      <w:r>
+        <w:t xml:space="preserve"> Disponível em: </w:t>
+      </w:r>
+      <w:hyperlink r:id="rId50" w:history="1">
         <w:r>
           <w:rPr>
             <w:rStyle w:val="Hyperlink"/>
           </w:rPr>
-          <w:t>https://mi</w:t>
+          <w:t>https://reactn</w:t>
         </w:r>
         <w:r>
           <w:rPr>
             <w:rStyle w:val="Hyperlink"/>
           </w:rPr>
-          <w:t>r</w:t>
+          <w:t>a</w:t>
         </w:r>
         <w:r>
           <w:rPr>
             <w:rStyle w:val="Hyperlink"/>
           </w:rPr>
-          <w:t>o.com/pt/</w:t>
+          <w:t>tive.dev/</w:t>
         </w:r>
       </w:hyperlink>
       <w:r>
-        <w:t xml:space="preserve"> . Acesso em: 29/09/24.</w:t>
-      </w:r>
-      <w:r>
-        <w:t>)</w:t>
+        <w:t xml:space="preserve"> . Acesso em: 12</w:t>
+      </w:r>
+      <w:r>
+        <w:t xml:space="preserve"> set. </w:t>
+      </w:r>
+      <w:r>
+        <w:t>24.</w:t>
+      </w:r>
+    </w:p>
+    <w:p>
+      <w:r>
+        <w:t>Dev Media</w:t>
       </w:r>
       <w:r>
         <w:t xml:space="preserve"> </w:t>
       </w:r>
-    </w:p>
-    <w:p>
-      <w:r>
-        <w:t>(BIBLIOTECA DE CLIENTE JAVASCRIPT</w:t>
-      </w:r>
-      <w:r>
-        <w:t xml:space="preserve">. Disponível em: </w:t>
-      </w:r>
-      <w:hyperlink r:id="rId46" w:history="1">
+      <w:r>
+        <w:t xml:space="preserve">- </w:t>
+      </w:r>
+      <w:r>
+        <w:t>P</w:t>
+      </w:r>
+      <w:r>
+        <w:t xml:space="preserve">rimeiro </w:t>
+      </w:r>
+      <w:r>
+        <w:t xml:space="preserve">APP </w:t>
+      </w:r>
+      <w:r>
+        <w:t>com React</w:t>
+      </w:r>
+      <w:r>
+        <w:t>.</w:t>
+      </w:r>
+      <w:r>
+        <w:t xml:space="preserve"> 2021.</w:t>
+      </w:r>
+      <w:r>
+        <w:t xml:space="preserve"> Disponível em: </w:t>
+      </w:r>
+      <w:hyperlink r:id="rId51" w:history="1">
         <w:r>
           <w:rPr>
             <w:rStyle w:val="Hyperlink"/>
           </w:rPr>
-          <w:t>https://supabase.com/docs/refe</w:t>
+          <w:t>https://devmedia.com.br/primeiro-app-com-react-n</w:t>
         </w:r>
         <w:r>
           <w:rPr>
             <w:rStyle w:val="Hyperlink"/>
           </w:rPr>
-          <w:t>r</w:t>
+          <w:t>a</w:t>
         </w:r>
         <w:r>
           <w:rPr>
             <w:rStyle w:val="Hyperlink"/>
           </w:rPr>
-          <w:t>ence/javascript/installing</w:t>
+          <w:t>tive/40737</w:t>
         </w:r>
       </w:hyperlink>
       <w:r>
-        <w:t xml:space="preserve"> . Acesso em: </w:t>
-      </w:r>
-      <w:r>
-        <w:t>08/10/24.</w:t>
-      </w:r>
-      <w:r>
-        <w:t>)</w:t>
-      </w:r>
-    </w:p>
-    <w:p>
-      <w:r>
-        <w:t>(ARMAZENAMENTO CLOUD PARA FIREBASE.</w:t>
-      </w:r>
-      <w:r>
-        <w:t xml:space="preserve"> Disponível em: </w:t>
-      </w:r>
-      <w:hyperlink r:id="rId47" w:history="1">
-        <w:r>
-          <w:rPr>
-            <w:rStyle w:val="Hyperlink"/>
-          </w:rPr>
-          <w:t>https://firebase.google.com/docs/storage?hl=pt-br</w:t>
-        </w:r>
-      </w:hyperlink>
+        <w:t xml:space="preserve"> . Acesso em: 30</w:t>
+      </w:r>
+      <w:r>
+        <w:t xml:space="preserve"> ago. </w:t>
+      </w:r>
+      <w:r>
+        <w:t>24</w:t>
+      </w:r>
       <w:r>
         <w:t>.</w:t>
-      </w:r>
-      <w:r>
-        <w:t xml:space="preserve"> </w:t>
-      </w:r>
-      <w:r>
-        <w:t xml:space="preserve"> Acesso em: 28/09/24.</w:t>
-      </w:r>
-      <w:r>
-        <w:t>)</w:t>
-      </w:r>
-    </w:p>
-    <w:p>
-      <w:r>
-        <w:lastRenderedPageBreak/>
-        <w:t>(</w:t>
-      </w:r>
-      <w:r>
-        <w:t>DOCUMENTAÇÃO FIREBASE</w:t>
-      </w:r>
-      <w:r>
-        <w:t>.</w:t>
-      </w:r>
-      <w:r>
-        <w:t xml:space="preserve"> </w:t>
-      </w:r>
-      <w:r>
-        <w:t xml:space="preserve">Disponível em: </w:t>
-      </w:r>
-      <w:hyperlink r:id="rId48" w:history="1">
-        <w:r>
-          <w:rPr>
-            <w:rStyle w:val="Hyperlink"/>
-          </w:rPr>
-          <w:t>https://firebase.c</w:t>
-        </w:r>
-        <w:r>
-          <w:rPr>
-            <w:rStyle w:val="Hyperlink"/>
-          </w:rPr>
-          <w:t>o</w:t>
-        </w:r>
-        <w:r>
-          <w:rPr>
-            <w:rStyle w:val="Hyperlink"/>
-          </w:rPr>
-          <w:t>m/docs/firestore?hl=pt-br</w:t>
-        </w:r>
-      </w:hyperlink>
-      <w:r>
-        <w:t xml:space="preserve"> . Acesso em: 28/09/24.</w:t>
-      </w:r>
-      <w:r>
-        <w:t>)</w:t>
-      </w:r>
-      <w:r>
-        <w:t xml:space="preserve"> </w:t>
-      </w:r>
-    </w:p>
-    <w:p>
-      <w:r>
-        <w:t>(FIREBASE DATABASE</w:t>
-      </w:r>
-      <w:r>
-        <w:t xml:space="preserve">. Disponível em: </w:t>
-      </w:r>
-      <w:hyperlink r:id="rId49" w:history="1">
-        <w:r>
-          <w:rPr>
-            <w:rStyle w:val="Hyperlink"/>
-          </w:rPr>
-          <w:t>https://firebase.co</w:t>
-        </w:r>
-        <w:r>
-          <w:rPr>
-            <w:rStyle w:val="Hyperlink"/>
-          </w:rPr>
-          <w:t>m</w:t>
-        </w:r>
-        <w:r>
-          <w:rPr>
-            <w:rStyle w:val="Hyperlink"/>
-          </w:rPr>
-          <w:t>/docs/database?hl=pt-br</w:t>
-        </w:r>
-      </w:hyperlink>
-      <w:r>
-        <w:t xml:space="preserve"> . Acesso em: 12/09/24.</w:t>
-      </w:r>
-      <w:r>
-        <w:t>)</w:t>
-      </w:r>
-    </w:p>
-    <w:p>
-      <w:r>
-        <w:t>(REACT NATIVE</w:t>
-      </w:r>
-      <w:r>
-        <w:t xml:space="preserve">. Disponível em: </w:t>
-      </w:r>
-      <w:hyperlink r:id="rId50" w:history="1">
-        <w:r>
-          <w:rPr>
-            <w:rStyle w:val="Hyperlink"/>
-          </w:rPr>
-          <w:t>https://react</w:t>
-        </w:r>
-        <w:r>
-          <w:rPr>
-            <w:rStyle w:val="Hyperlink"/>
-          </w:rPr>
-          <w:t>n</w:t>
-        </w:r>
-        <w:r>
-          <w:rPr>
-            <w:rStyle w:val="Hyperlink"/>
-          </w:rPr>
-          <w:t>ative.dev/</w:t>
-        </w:r>
-      </w:hyperlink>
-      <w:r>
-        <w:t xml:space="preserve"> . Acesso em: 12/09/24.</w:t>
-      </w:r>
-      <w:r>
-        <w:t>)</w:t>
-      </w:r>
-    </w:p>
-    <w:p>
-      <w:r>
-        <w:t>(PRIMEIRO APP COM REACT</w:t>
-      </w:r>
-      <w:r>
-        <w:t xml:space="preserve">. Disponível em: </w:t>
-      </w:r>
-      <w:hyperlink r:id="rId51" w:history="1">
-        <w:r>
-          <w:rPr>
-            <w:rStyle w:val="Hyperlink"/>
-          </w:rPr>
-          <w:t>https://devmedia.co</w:t>
-        </w:r>
-        <w:r>
-          <w:rPr>
-            <w:rStyle w:val="Hyperlink"/>
-          </w:rPr>
-          <w:t>m</w:t>
-        </w:r>
-        <w:r>
-          <w:rPr>
-            <w:rStyle w:val="Hyperlink"/>
-          </w:rPr>
-          <w:t>.br/primeiro-app-com-react-native/40737</w:t>
-        </w:r>
-      </w:hyperlink>
-      <w:r>
-        <w:t xml:space="preserve"> . Acesso em: 30/08/24</w:t>
-      </w:r>
-      <w:r>
-        <w:t>.)</w:t>
       </w:r>
     </w:p>
     <w:p>
@@ -15932,7 +16185,7 @@
         </w:numPr>
       </w:pPr>
       <w:bookmarkStart w:id="96" w:name="_Toc169427195"/>
-      <w:bookmarkStart w:id="97" w:name="_Toc180924492"/>
+      <w:bookmarkStart w:id="97" w:name="_Toc180943425"/>
       <w:r>
         <w:lastRenderedPageBreak/>
         <w:t>APÊNDICE A – MODELO MER</w:t>
@@ -16118,7 +16371,7 @@
         </w:numPr>
       </w:pPr>
       <w:bookmarkStart w:id="99" w:name="_Toc169427196"/>
-      <w:bookmarkStart w:id="100" w:name="_Toc180924493"/>
+      <w:bookmarkStart w:id="100" w:name="_Toc180943426"/>
       <w:r>
         <w:lastRenderedPageBreak/>
         <w:t>APÊNDICE B – MODELO DER</w:t>
@@ -16322,7 +16575,7 @@
         </w:numPr>
       </w:pPr>
       <w:bookmarkStart w:id="102" w:name="_Toc169427197"/>
-      <w:bookmarkStart w:id="103" w:name="_Toc180924494"/>
+      <w:bookmarkStart w:id="103" w:name="_Toc180943427"/>
       <w:r>
         <w:lastRenderedPageBreak/>
         <w:t>APÊNDICE C – DICIONÁRIO DE DADOS</w:t>
@@ -25715,7 +25968,7 @@
       </w:pPr>
       <w:bookmarkStart w:id="111" w:name="_Toc165310639"/>
       <w:bookmarkStart w:id="112" w:name="_Toc169427198"/>
-      <w:bookmarkStart w:id="113" w:name="_Toc180924495"/>
+      <w:bookmarkStart w:id="113" w:name="_Toc180943428"/>
       <w:r>
         <w:lastRenderedPageBreak/>
         <w:t>APÊNDICE D - SCRIPTS DE BANCO DE DADOS</w:t>
@@ -25729,36 +25982,12 @@
     </w:p>
     <w:p>
       <w:r>
-        <w:t xml:space="preserve">Os scripts de geração de tabelas e funções no banco de dados do </w:t>
-      </w:r>
-      <w:proofErr w:type="spellStart"/>
-      <w:r>
-        <w:t>Supabase</w:t>
-      </w:r>
-      <w:proofErr w:type="spellEnd"/>
-      <w:r>
-        <w:t xml:space="preserve"> desempenham um papel fundamental na arquitetura e funcionalidade de qualquer projeto que dependa de armazenamento de dados. Ao utilizar o </w:t>
-      </w:r>
-      <w:proofErr w:type="spellStart"/>
-      <w:r>
-        <w:t>Supabase</w:t>
-      </w:r>
-      <w:proofErr w:type="spellEnd"/>
-      <w:r>
-        <w:t>, que é baseado no PostgreSQL, esses scripts não apenas definem a estrutura das tabelas que armazenam informações essenciais, mas também configuram as funções e rotinas que manipulam esses dados de maneira consistente e eficiente.</w:t>
-      </w:r>
-    </w:p>
-    <w:p>
-      <w:r>
-        <w:t xml:space="preserve">A principal importância desses scripts está na sua capacidade de garantir a consistência e integridade dos dados. Ao definir cuidadosamente os tipos de dados, chaves primárias e estrangeiras, além de outras propriedades das tabelas, eles ajudam a prevenir inconsistências e erros que possam surgir ao longo do ciclo de vida do projeto. Com o </w:t>
-      </w:r>
-      <w:proofErr w:type="spellStart"/>
-      <w:r>
-        <w:t>Supabase</w:t>
-      </w:r>
-      <w:proofErr w:type="spellEnd"/>
-      <w:r>
-        <w:t>, é possível usufruir da flexibilidade do PostgreSQL, incluindo recursos avançados como triggers e funções definidas pelo usuário, proporcionando um controle maior sobre as operações no banco de dados.</w:t>
+        <w:t>Os scripts de geração de tabelas e funções no banco de dados do Supabase desempenham um papel fundamental na arquitetura e funcionalidade de qualquer projeto que dependa de armazenamento de dados. Ao utilizar o Supabase, que é baseado no PostgreSQL, esses scripts não apenas definem a estrutura das tabelas que armazenam informações essenciais, mas também configuram as funções e rotinas que manipulam esses dados de maneira consistente e eficiente.</w:t>
+      </w:r>
+    </w:p>
+    <w:p>
+      <w:r>
+        <w:t>A principal importância desses scripts está na sua capacidade de garantir a consistência e integridade dos dados. Ao definir cuidadosamente os tipos de dados, chaves primárias e estrangeiras, além de outras propriedades das tabelas, eles ajudam a prevenir inconsistências e erros que possam surgir ao longo do ciclo de vida do projeto. Com o Supabase, é possível usufruir da flexibilidade do PostgreSQL, incluindo recursos avançados como triggers e funções definidas pelo usuário, proporcionando um controle maior sobre as operações no banco de dados.</w:t>
       </w:r>
     </w:p>
     <w:p>
@@ -28893,29 +29122,7 @@
           <w:szCs w:val="20"/>
           <w:lang w:eastAsia="pt-BR"/>
         </w:rPr>
-        <w:t xml:space="preserve"> </w:t>
-      </w:r>
-      <w:proofErr w:type="spellStart"/>
-      <w:r>
-        <w:rPr>
-          <w:rFonts w:ascii="Consolas" w:eastAsia="Times New Roman" w:hAnsi="Consolas" w:cs="Times New Roman"/>
-          <w:color w:val="DCDCDC"/>
-          <w:sz w:val="20"/>
-          <w:szCs w:val="20"/>
-          <w:lang w:eastAsia="pt-BR"/>
-        </w:rPr>
-        <w:t>with</w:t>
-      </w:r>
-      <w:proofErr w:type="spellEnd"/>
-      <w:r>
-        <w:rPr>
-          <w:rFonts w:ascii="Consolas" w:eastAsia="Times New Roman" w:hAnsi="Consolas" w:cs="Times New Roman"/>
-          <w:color w:val="DCDCDC"/>
-          <w:sz w:val="20"/>
-          <w:szCs w:val="20"/>
-          <w:lang w:eastAsia="pt-BR"/>
-        </w:rPr>
-        <w:t xml:space="preserve"> time zone </w:t>
+        <w:t xml:space="preserve"> with time zone </w:t>
       </w:r>
       <w:proofErr w:type="gramStart"/>
       <w:r>
@@ -38260,7 +38467,7 @@
         </w:numPr>
       </w:pPr>
       <w:bookmarkStart w:id="114" w:name="_Toc169427199"/>
-      <w:bookmarkStart w:id="115" w:name="_Toc180924496"/>
+      <w:bookmarkStart w:id="115" w:name="_Toc180943429"/>
       <w:r>
         <w:lastRenderedPageBreak/>
         <w:t>APÊNDICE E - DIAGRAMA DE CASO DE USO</w:t>
@@ -38278,7 +38485,7 @@
         <w:ind w:left="426" w:hanging="426"/>
       </w:pPr>
       <w:bookmarkStart w:id="116" w:name="_Toc169427200"/>
-      <w:bookmarkStart w:id="117" w:name="_Toc180924497"/>
+      <w:bookmarkStart w:id="117" w:name="_Toc180943430"/>
       <w:r>
         <w:t>Visão Geral:</w:t>
       </w:r>
@@ -38307,7 +38514,7 @@
         <w:ind w:left="426" w:hanging="426"/>
       </w:pPr>
       <w:bookmarkStart w:id="118" w:name="_Toc169427202"/>
-      <w:bookmarkStart w:id="119" w:name="_Toc180924498"/>
+      <w:bookmarkStart w:id="119" w:name="_Toc180943431"/>
       <w:r>
         <w:t xml:space="preserve">E.2 </w:t>
       </w:r>
@@ -38542,7 +38749,7 @@
           <w14:ligatures w14:val="standardContextual"/>
         </w:rPr>
         <w:drawing>
-          <wp:inline distT="0" distB="0" distL="0" distR="0" wp14:anchorId="10FE3C06" wp14:editId="44A7ED2B">
+          <wp:inline distT="0" distB="0" distL="0" distR="0" wp14:anchorId="10FE3C06" wp14:editId="543A495E">
             <wp:extent cx="5760085" cy="4566285"/>
             <wp:effectExtent l="0" t="0" r="0" b="5715"/>
             <wp:docPr id="12" name="Imagem 12"/>
@@ -38634,7 +38841,7 @@
       </w:pPr>
       <w:bookmarkStart w:id="121" w:name="_Toc169427205"/>
       <w:bookmarkStart w:id="122" w:name="_Hlk168185807"/>
-      <w:bookmarkStart w:id="123" w:name="_Toc180924499"/>
+      <w:bookmarkStart w:id="123" w:name="_Toc180943432"/>
       <w:r>
         <w:t>APÊNDICE F - MANUAL DO USUÁRIO</w:t>
       </w:r>
@@ -38661,7 +38868,7 @@
         <w:ind w:left="426" w:hanging="426"/>
       </w:pPr>
       <w:bookmarkStart w:id="124" w:name="_Toc169427209"/>
-      <w:bookmarkStart w:id="125" w:name="_Toc180924500"/>
+      <w:bookmarkStart w:id="125" w:name="_Toc180943433"/>
       <w:r>
         <w:lastRenderedPageBreak/>
         <w:t>F.1 Login</w:t>
@@ -38886,7 +39093,7 @@
         <w:ind w:left="426" w:hanging="426"/>
       </w:pPr>
       <w:bookmarkStart w:id="127" w:name="_Toc169427208"/>
-      <w:bookmarkStart w:id="128" w:name="_Toc180924501"/>
+      <w:bookmarkStart w:id="128" w:name="_Toc180943434"/>
       <w:r>
         <w:lastRenderedPageBreak/>
         <w:t xml:space="preserve">F.2 </w:t>
@@ -39097,7 +39304,7 @@
         <w:pStyle w:val="Ttulo2"/>
         <w:ind w:left="426" w:hanging="426"/>
       </w:pPr>
-      <w:bookmarkStart w:id="130" w:name="_Toc180924502"/>
+      <w:bookmarkStart w:id="130" w:name="_Toc180943435"/>
       <w:r>
         <w:lastRenderedPageBreak/>
         <w:t>F.3 Cadastro</w:t>
@@ -39314,7 +39521,7 @@
         <w:pStyle w:val="Ttulo2"/>
         <w:ind w:left="426" w:hanging="426"/>
       </w:pPr>
-      <w:bookmarkStart w:id="132" w:name="_Toc180924503"/>
+      <w:bookmarkStart w:id="132" w:name="_Toc180943436"/>
       <w:r>
         <w:lastRenderedPageBreak/>
         <w:t>F.</w:t>
@@ -39335,7 +39542,7 @@
         <w:pStyle w:val="Ttulo2"/>
         <w:ind w:left="426" w:hanging="426"/>
       </w:pPr>
-      <w:bookmarkStart w:id="133" w:name="_Toc180924504"/>
+      <w:bookmarkStart w:id="133" w:name="_Toc180943437"/>
       <w:r>
         <w:t>F.</w:t>
       </w:r>
@@ -39518,7 +39725,7 @@
           <w:numId w:val="0"/>
         </w:numPr>
       </w:pPr>
-      <w:bookmarkStart w:id="135" w:name="_Toc180924505"/>
+      <w:bookmarkStart w:id="135" w:name="_Toc180943438"/>
       <w:r>
         <w:lastRenderedPageBreak/>
         <w:t xml:space="preserve">F.5.1 </w:t>
@@ -39697,7 +39904,7 @@
         <w:pStyle w:val="Ttulo2"/>
         <w:ind w:left="426" w:hanging="426"/>
       </w:pPr>
-      <w:bookmarkStart w:id="137" w:name="_Toc180924506"/>
+      <w:bookmarkStart w:id="137" w:name="_Toc180943439"/>
       <w:r>
         <w:lastRenderedPageBreak/>
         <w:t>F.</w:t>
@@ -39912,7 +40119,7 @@
         <w:pStyle w:val="Ttulo2"/>
         <w:ind w:left="426" w:hanging="426"/>
       </w:pPr>
-      <w:bookmarkStart w:id="139" w:name="_Toc180924507"/>
+      <w:bookmarkStart w:id="139" w:name="_Toc180943440"/>
       <w:r>
         <w:lastRenderedPageBreak/>
         <w:t>F.</w:t>
@@ -40100,7 +40307,7 @@
           <w:numId w:val="0"/>
         </w:numPr>
       </w:pPr>
-      <w:bookmarkStart w:id="141" w:name="_Toc180924508"/>
+      <w:bookmarkStart w:id="141" w:name="_Toc180943441"/>
       <w:r>
         <w:lastRenderedPageBreak/>
         <w:t>F.7.</w:t>
@@ -40313,7 +40520,7 @@
         <w:pStyle w:val="Ttulo2"/>
         <w:ind w:left="426" w:hanging="426"/>
       </w:pPr>
-      <w:bookmarkStart w:id="143" w:name="_Toc180924509"/>
+      <w:bookmarkStart w:id="143" w:name="_Toc180943442"/>
       <w:r>
         <w:lastRenderedPageBreak/>
         <w:t>F.</w:t>
@@ -40512,7 +40719,7 @@
           <w:numId w:val="0"/>
         </w:numPr>
       </w:pPr>
-      <w:bookmarkStart w:id="145" w:name="_Toc180924510"/>
+      <w:bookmarkStart w:id="145" w:name="_Toc180943443"/>
       <w:r>
         <w:lastRenderedPageBreak/>
         <w:t>F.8.1 Alterar Informações</w:t>
@@ -40724,7 +40931,7 @@
           <w:numId w:val="0"/>
         </w:numPr>
       </w:pPr>
-      <w:bookmarkStart w:id="147" w:name="_Toc180924511"/>
+      <w:bookmarkStart w:id="147" w:name="_Toc180943444"/>
       <w:r>
         <w:lastRenderedPageBreak/>
         <w:t>F.8.2 Dark Mode</w:t>
@@ -44825,6 +45032,14 @@
 </file>
 
 <file path=customXml/item1.xml><?xml version="1.0" encoding="utf-8"?>
+<p:properties xmlns:p="http://schemas.microsoft.com/office/2006/metadata/properties" xmlns:xsi="http://www.w3.org/2001/XMLSchema-instance" xmlns:pc="http://schemas.microsoft.com/office/infopath/2007/PartnerControls">
+  <documentManagement>
+    <_activity xmlns="756ed0e8-5648-4f55-829d-2990929c5ef6" xsi:nil="true"/>
+  </documentManagement>
+</p:properties>
+</file>
+
+<file path=customXml/item2.xml><?xml version="1.0" encoding="utf-8"?>
 <ct:contentTypeSchema xmlns:ct="http://schemas.microsoft.com/office/2006/metadata/contentType" xmlns:ma="http://schemas.microsoft.com/office/2006/metadata/properties/metaAttributes" ct:_="" ma:_="" ma:contentTypeName="Document" ma:contentTypeID="0x0101009CF8A82BD2D4094CA7C02191171E6662" ma:contentTypeVersion="15" ma:contentTypeDescription="Create a new document." ma:contentTypeScope="" ma:versionID="fb8e5d3666093bfe96ce3f197f76645d">
   <xsd:schema xmlns:xsd="http://www.w3.org/2001/XMLSchema" xmlns:xs="http://www.w3.org/2001/XMLSchema" xmlns:p="http://schemas.microsoft.com/office/2006/metadata/properties" xmlns:ns3="58895357-98c2-477d-b06f-5de90ef2c041" xmlns:ns4="756ed0e8-5648-4f55-829d-2990929c5ef6" targetNamespace="http://schemas.microsoft.com/office/2006/metadata/properties" ma:root="true" ma:fieldsID="2e9049e06591e0895a25bab940134b35" ns3:_="" ns4:_="">
     <xsd:import namespace="58895357-98c2-477d-b06f-5de90ef2c041"/>
@@ -45057,7 +45272,11 @@
 </ct:contentTypeSchema>
 </file>
 
-<file path=customXml/item2.xml><?xml version="1.0" encoding="utf-8"?>
+<file path=customXml/item3.xml><?xml version="1.0" encoding="utf-8"?>
+<b:Sources xmlns:b="http://schemas.openxmlformats.org/officeDocument/2006/bibliography" xmlns="http://schemas.openxmlformats.org/officeDocument/2006/bibliography" SelectedStyle="\APASixthEditionOfficeOnline.xsl" StyleName="APA" Version="6"/>
+</file>
+
+<file path=customXml/item4.xml><?xml version="1.0" encoding="utf-8"?>
 <?mso-contentType ?>
 <FormTemplates xmlns="http://schemas.microsoft.com/sharepoint/v3/contenttype/forms">
   <Display>DocumentLibraryForm</Display>
@@ -45066,19 +45285,17 @@
 </FormTemplates>
 </file>
 
-<file path=customXml/item3.xml><?xml version="1.0" encoding="utf-8"?>
-<p:properties xmlns:p="http://schemas.microsoft.com/office/2006/metadata/properties" xmlns:xsi="http://www.w3.org/2001/XMLSchema-instance" xmlns:pc="http://schemas.microsoft.com/office/infopath/2007/PartnerControls">
-  <documentManagement>
-    <_activity xmlns="756ed0e8-5648-4f55-829d-2990929c5ef6" xsi:nil="true"/>
-  </documentManagement>
-</p:properties>
+<file path=customXml/itemProps1.xml><?xml version="1.0" encoding="utf-8"?>
+<ds:datastoreItem xmlns:ds="http://schemas.openxmlformats.org/officeDocument/2006/customXml" ds:itemID="{4CEE4E91-7117-40E1-8466-50BB6BCA0A64}">
+  <ds:schemaRefs>
+    <ds:schemaRef ds:uri="http://schemas.microsoft.com/office/2006/metadata/properties"/>
+    <ds:schemaRef ds:uri="http://schemas.microsoft.com/office/infopath/2007/PartnerControls"/>
+    <ds:schemaRef ds:uri="756ed0e8-5648-4f55-829d-2990929c5ef6"/>
+  </ds:schemaRefs>
+</ds:datastoreItem>
 </file>
 
-<file path=customXml/item4.xml><?xml version="1.0" encoding="utf-8"?>
-<b:Sources xmlns:b="http://schemas.openxmlformats.org/officeDocument/2006/bibliography" xmlns="http://schemas.openxmlformats.org/officeDocument/2006/bibliography" SelectedStyle="\APASixthEditionOfficeOnline.xsl" StyleName="APA" Version="6"/>
-</file>
-
-<file path=customXml/itemProps1.xml><?xml version="1.0" encoding="utf-8"?>
+<file path=customXml/itemProps2.xml><?xml version="1.0" encoding="utf-8"?>
 <ds:datastoreItem xmlns:ds="http://schemas.openxmlformats.org/officeDocument/2006/customXml" ds:itemID="{A445B02F-E8BE-47FE-B241-8F615BFD5BB7}">
   <ds:schemaRefs>
     <ds:schemaRef ds:uri="http://schemas.microsoft.com/office/2006/metadata/contentType"/>
@@ -45097,28 +45314,18 @@
 </ds:datastoreItem>
 </file>
 
-<file path=customXml/itemProps2.xml><?xml version="1.0" encoding="utf-8"?>
+<file path=customXml/itemProps3.xml><?xml version="1.0" encoding="utf-8"?>
+<ds:datastoreItem xmlns:ds="http://schemas.openxmlformats.org/officeDocument/2006/customXml" ds:itemID="{D7331540-DE05-43A6-8765-EF66917A530C}">
+  <ds:schemaRefs>
+    <ds:schemaRef ds:uri="http://schemas.openxmlformats.org/officeDocument/2006/bibliography"/>
+  </ds:schemaRefs>
+</ds:datastoreItem>
+</file>
+
+<file path=customXml/itemProps4.xml><?xml version="1.0" encoding="utf-8"?>
 <ds:datastoreItem xmlns:ds="http://schemas.openxmlformats.org/officeDocument/2006/customXml" ds:itemID="{B71AC7C3-FFF8-4379-839B-81747AE19062}">
   <ds:schemaRefs>
     <ds:schemaRef ds:uri="http://schemas.microsoft.com/sharepoint/v3/contenttype/forms"/>
   </ds:schemaRefs>
 </ds:datastoreItem>
-</file>
-
-<file path=customXml/itemProps3.xml><?xml version="1.0" encoding="utf-8"?>
-<ds:datastoreItem xmlns:ds="http://schemas.openxmlformats.org/officeDocument/2006/customXml" ds:itemID="{4CEE4E91-7117-40E1-8466-50BB6BCA0A64}">
-  <ds:schemaRefs>
-    <ds:schemaRef ds:uri="http://schemas.microsoft.com/office/2006/metadata/properties"/>
-    <ds:schemaRef ds:uri="http://schemas.microsoft.com/office/infopath/2007/PartnerControls"/>
-    <ds:schemaRef ds:uri="756ed0e8-5648-4f55-829d-2990929c5ef6"/>
-  </ds:schemaRefs>
-</ds:datastoreItem>
-</file>
-
-<file path=customXml/itemProps4.xml><?xml version="1.0" encoding="utf-8"?>
-<ds:datastoreItem xmlns:ds="http://schemas.openxmlformats.org/officeDocument/2006/customXml" ds:itemID="{D7331540-DE05-43A6-8765-EF66917A530C}">
-  <ds:schemaRefs>
-    <ds:schemaRef ds:uri="http://schemas.openxmlformats.org/officeDocument/2006/bibliography"/>
-  </ds:schemaRefs>
-</ds:datastoreItem>
 </file>
</xml_diff>